<commit_message>
Actual final verison, added references lol
</commit_message>
<xml_diff>
--- a/ReportsEtc/CyberSecurity-final.docx
+++ b/ReportsEtc/CyberSecurity-final.docx
@@ -686,6 +686,347 @@
           </w14:textOutline>
         </w:rPr>
         <w:t xml:space="preserve"> to find new ways to protect myself from digital threats and to inform friends and family of better ways that they can protect themselves. Even going as far as looking into hosting my own cloud service on my home network through Nextcloud to prevent the possibility of any sensitive information being in an unsecured cloud service such as OneDrive or Dropbox. I used to run a multitude of antivirus, malware and spyware software on any computer I would touch but have since come to realise the best combination of security software, at least for my needs and usage, is simply a few browser extensions: uBlock Origin, HTTPS Everywhere, Decentraleyes, ClearURLs, and Firefox’s built-in containers; Windows’ built-in antivirus software Windows Defender, a bi-weekly scan of Malwarebytes and most importantly common sense, which is the hardest thing to try and teach friends and family members about when it comes to online safety. A few examples of common sense regarding cybersecurity consist of avoiding piracy wherever possible, as fake programs are one of the biggest ways that people end up with virus’ and the like, avoiding suspicious websites with 10 different ‘download now!’ buttons and avoiding the use of logging in and making new accounts through social media links such as Facebook and Google. These simple measures can help ensure that one can feel extra safe personally regardless of the user’s confidence in the service they are attempting to use. Another huge part of keeping myself protected on the internet is using a password manager. I originally used LastPass for the longest time as I felt paying for the service would make sure that it was extra secure and that the money they received from their userbases subscriptions per month would go into adding extra layers of security. I ditched LastPass as soon as I heard that even they had a data breach and moved on to hosting my own password manager through KeePass and hosting the database on Dropbox so I had access to it on any device I needed to use. Realising Dropbox probably is not the best place to store such secure information I have now moved onto Bitwarden which at least for the meantime is everything I need out of a password manager.</w:t>
+      </w:r>
+    </w:p>
+    <w:p>
+      <w:pPr>
+        <w:rPr>
+          <w:rFonts w:cstheme="minorHAnsi"/>
+          <w:color w:val="000000" w:themeColor="text1"/>
+          <w:lang w:val="en-AU"/>
+          <w14:shadow w14:blurRad="38100" w14:dist="19050" w14:dir="2700000" w14:sx="100000" w14:sy="100000" w14:kx="0" w14:ky="0" w14:algn="tl">
+            <w14:schemeClr w14:val="dk1">
+              <w14:alpha w14:val="60000"/>
+            </w14:schemeClr>
+          </w14:shadow>
+          <w14:textOutline w14:w="0" w14:cap="flat" w14:cmpd="sng" w14:algn="ctr">
+            <w14:noFill/>
+            <w14:prstDash w14:val="solid"/>
+            <w14:round/>
+          </w14:textOutline>
+        </w:rPr>
+      </w:pPr>
+    </w:p>
+    <w:p>
+      <w:pPr>
+        <w:rPr>
+          <w:rFonts w:cstheme="minorHAnsi"/>
+          <w:color w:val="000000" w:themeColor="text1"/>
+          <w:lang w:val="en-AU"/>
+          <w14:shadow w14:blurRad="38100" w14:dist="19050" w14:dir="2700000" w14:sx="100000" w14:sy="100000" w14:kx="0" w14:ky="0" w14:algn="tl">
+            <w14:schemeClr w14:val="dk1">
+              <w14:alpha w14:val="60000"/>
+            </w14:schemeClr>
+          </w14:shadow>
+          <w14:textOutline w14:w="0" w14:cap="flat" w14:cmpd="sng" w14:algn="ctr">
+            <w14:noFill/>
+            <w14:prstDash w14:val="solid"/>
+            <w14:round/>
+          </w14:textOutline>
+        </w:rPr>
+      </w:pPr>
+    </w:p>
+    <w:p>
+      <w:pPr>
+        <w:rPr>
+          <w:rFonts w:cstheme="minorHAnsi"/>
+          <w:color w:val="000000" w:themeColor="text1"/>
+          <w:lang w:val="en-AU"/>
+          <w14:shadow w14:blurRad="38100" w14:dist="19050" w14:dir="2700000" w14:sx="100000" w14:sy="100000" w14:kx="0" w14:ky="0" w14:algn="tl">
+            <w14:schemeClr w14:val="dk1">
+              <w14:alpha w14:val="60000"/>
+            </w14:schemeClr>
+          </w14:shadow>
+          <w14:textOutline w14:w="0" w14:cap="flat" w14:cmpd="sng" w14:algn="ctr">
+            <w14:noFill/>
+            <w14:prstDash w14:val="solid"/>
+            <w14:round/>
+          </w14:textOutline>
+        </w:rPr>
+      </w:pPr>
+    </w:p>
+    <w:p>
+      <w:pPr>
+        <w:rPr>
+          <w:rFonts w:cstheme="minorHAnsi"/>
+          <w:color w:val="000000" w:themeColor="text1"/>
+          <w:lang w:val="en-AU"/>
+          <w14:shadow w14:blurRad="38100" w14:dist="19050" w14:dir="2700000" w14:sx="100000" w14:sy="100000" w14:kx="0" w14:ky="0" w14:algn="tl">
+            <w14:schemeClr w14:val="dk1">
+              <w14:alpha w14:val="60000"/>
+            </w14:schemeClr>
+          </w14:shadow>
+          <w14:textOutline w14:w="0" w14:cap="flat" w14:cmpd="sng" w14:algn="ctr">
+            <w14:noFill/>
+            <w14:prstDash w14:val="solid"/>
+            <w14:round/>
+          </w14:textOutline>
+        </w:rPr>
+      </w:pPr>
+    </w:p>
+    <w:p>
+      <w:pPr>
+        <w:rPr>
+          <w:rFonts w:cstheme="minorHAnsi"/>
+          <w:color w:val="000000" w:themeColor="text1"/>
+          <w:lang w:val="en-AU"/>
+          <w14:shadow w14:blurRad="38100" w14:dist="19050" w14:dir="2700000" w14:sx="100000" w14:sy="100000" w14:kx="0" w14:ky="0" w14:algn="tl">
+            <w14:schemeClr w14:val="dk1">
+              <w14:alpha w14:val="60000"/>
+            </w14:schemeClr>
+          </w14:shadow>
+          <w14:textOutline w14:w="0" w14:cap="flat" w14:cmpd="sng" w14:algn="ctr">
+            <w14:noFill/>
+            <w14:prstDash w14:val="solid"/>
+            <w14:round/>
+          </w14:textOutline>
+        </w:rPr>
+      </w:pPr>
+    </w:p>
+    <w:p>
+      <w:pPr>
+        <w:rPr>
+          <w:rFonts w:cstheme="minorHAnsi"/>
+          <w:color w:val="000000" w:themeColor="text1"/>
+          <w:lang w:val="en-AU"/>
+          <w14:shadow w14:blurRad="38100" w14:dist="19050" w14:dir="2700000" w14:sx="100000" w14:sy="100000" w14:kx="0" w14:ky="0" w14:algn="tl">
+            <w14:schemeClr w14:val="dk1">
+              <w14:alpha w14:val="60000"/>
+            </w14:schemeClr>
+          </w14:shadow>
+          <w14:textOutline w14:w="0" w14:cap="flat" w14:cmpd="sng" w14:algn="ctr">
+            <w14:noFill/>
+            <w14:prstDash w14:val="solid"/>
+            <w14:round/>
+          </w14:textOutline>
+        </w:rPr>
+      </w:pPr>
+    </w:p>
+    <w:p>
+      <w:pPr>
+        <w:rPr>
+          <w:rFonts w:cstheme="minorHAnsi"/>
+          <w:color w:val="000000" w:themeColor="text1"/>
+          <w:lang w:val="en-AU"/>
+          <w14:shadow w14:blurRad="38100" w14:dist="19050" w14:dir="2700000" w14:sx="100000" w14:sy="100000" w14:kx="0" w14:ky="0" w14:algn="tl">
+            <w14:schemeClr w14:val="dk1">
+              <w14:alpha w14:val="60000"/>
+            </w14:schemeClr>
+          </w14:shadow>
+          <w14:textOutline w14:w="0" w14:cap="flat" w14:cmpd="sng" w14:algn="ctr">
+            <w14:noFill/>
+            <w14:prstDash w14:val="solid"/>
+            <w14:round/>
+          </w14:textOutline>
+        </w:rPr>
+      </w:pPr>
+      <w:r>
+        <w:rPr>
+          <w:rFonts w:cstheme="minorHAnsi"/>
+          <w:color w:val="000000" w:themeColor="text1"/>
+          <w:lang w:val="en-AU"/>
+          <w14:shadow w14:blurRad="38100" w14:dist="19050" w14:dir="2700000" w14:sx="100000" w14:sy="100000" w14:kx="0" w14:ky="0" w14:algn="tl">
+            <w14:schemeClr w14:val="dk1">
+              <w14:alpha w14:val="60000"/>
+            </w14:schemeClr>
+          </w14:shadow>
+          <w14:textOutline w14:w="0" w14:cap="flat" w14:cmpd="sng" w14:algn="ctr">
+            <w14:noFill/>
+            <w14:prstDash w14:val="solid"/>
+            <w14:round/>
+          </w14:textOutline>
+        </w:rPr>
+        <w:t>References:</w:t>
+      </w:r>
+    </w:p>
+    <w:p>
+      <w:pPr>
+        <w:rPr>
+          <w:rFonts w:cstheme="minorHAnsi"/>
+          <w:color w:val="000000" w:themeColor="text1"/>
+          <w:lang w:val="en-AU"/>
+          <w14:shadow w14:blurRad="38100" w14:dist="19050" w14:dir="2700000" w14:sx="100000" w14:sy="100000" w14:kx="0" w14:ky="0" w14:algn="tl">
+            <w14:schemeClr w14:val="dk1">
+              <w14:alpha w14:val="60000"/>
+            </w14:schemeClr>
+          </w14:shadow>
+          <w14:textOutline w14:w="0" w14:cap="flat" w14:cmpd="sng" w14:algn="ctr">
+            <w14:noFill/>
+            <w14:prstDash w14:val="solid"/>
+            <w14:round/>
+          </w14:textOutline>
+        </w:rPr>
+      </w:pPr>
+    </w:p>
+    <w:p>
+      <w:pPr>
+        <w:rPr>
+          <w:rFonts w:ascii="Arial" w:hAnsi="Arial" w:cs="Arial"/>
+          <w:color w:val="000000"/>
+          <w:sz w:val="20"/>
+          <w:szCs w:val="20"/>
+          <w:shd w:val="clear" w:color="auto" w:fill="FFFFFF"/>
+        </w:rPr>
+      </w:pPr>
+      <w:r>
+        <w:rPr>
+          <w:rFonts w:ascii="Arial" w:hAnsi="Arial" w:cs="Arial"/>
+          <w:color w:val="000000"/>
+          <w:sz w:val="20"/>
+          <w:szCs w:val="20"/>
+          <w:shd w:val="clear" w:color="auto" w:fill="FFFFFF"/>
+        </w:rPr>
+        <w:t>Cisco. 2020. </w:t>
+      </w:r>
+      <w:r>
+        <w:rPr>
+          <w:rFonts w:ascii="Arial" w:hAnsi="Arial" w:cs="Arial"/>
+          <w:i/>
+          <w:iCs/>
+          <w:color w:val="000000"/>
+          <w:sz w:val="20"/>
+          <w:szCs w:val="20"/>
+          <w:shd w:val="clear" w:color="auto" w:fill="FFFFFF"/>
+        </w:rPr>
+        <w:t>What Is Cybersecurity?</w:t>
+      </w:r>
+      <w:r>
+        <w:rPr>
+          <w:rFonts w:ascii="Arial" w:hAnsi="Arial" w:cs="Arial"/>
+          <w:color w:val="000000"/>
+          <w:sz w:val="20"/>
+          <w:szCs w:val="20"/>
+          <w:shd w:val="clear" w:color="auto" w:fill="FFFFFF"/>
+        </w:rPr>
+        <w:t>. [online] Available at: &lt;https://www.cisco.com/c/en/us/products/security/what-is-cybersecurity.html&gt; [Accessed 10 July 2020].</w:t>
+      </w:r>
+    </w:p>
+    <w:p>
+      <w:pPr>
+        <w:rPr>
+          <w:rFonts w:ascii="Arial" w:hAnsi="Arial" w:cs="Arial"/>
+          <w:color w:val="000000"/>
+          <w:sz w:val="20"/>
+          <w:szCs w:val="20"/>
+          <w:shd w:val="clear" w:color="auto" w:fill="FFFFFF"/>
+        </w:rPr>
+      </w:pPr>
+    </w:p>
+    <w:p>
+      <w:pPr>
+        <w:rPr>
+          <w:rFonts w:ascii="Arial" w:hAnsi="Arial" w:cs="Arial"/>
+          <w:color w:val="000000"/>
+          <w:sz w:val="20"/>
+          <w:szCs w:val="20"/>
+          <w:shd w:val="clear" w:color="auto" w:fill="FFFFFF"/>
+        </w:rPr>
+      </w:pPr>
+      <w:r>
+        <w:rPr>
+          <w:rFonts w:ascii="Arial" w:hAnsi="Arial" w:cs="Arial"/>
+          <w:color w:val="000000"/>
+          <w:sz w:val="20"/>
+          <w:szCs w:val="20"/>
+          <w:shd w:val="clear" w:color="auto" w:fill="FFFFFF"/>
+        </w:rPr>
+        <w:t>Cisco. 2020. </w:t>
+      </w:r>
+      <w:r>
+        <w:rPr>
+          <w:rFonts w:ascii="Arial" w:hAnsi="Arial" w:cs="Arial"/>
+          <w:i/>
+          <w:iCs/>
+          <w:color w:val="000000"/>
+          <w:sz w:val="20"/>
+          <w:szCs w:val="20"/>
+          <w:shd w:val="clear" w:color="auto" w:fill="FFFFFF"/>
+        </w:rPr>
+        <w:t>Cisco Umbrella's Top 10 Cybersecurity Tips - Cisco Umbrella</w:t>
+      </w:r>
+      <w:r>
+        <w:rPr>
+          <w:rFonts w:ascii="Arial" w:hAnsi="Arial" w:cs="Arial"/>
+          <w:color w:val="000000"/>
+          <w:sz w:val="20"/>
+          <w:szCs w:val="20"/>
+          <w:shd w:val="clear" w:color="auto" w:fill="FFFFFF"/>
+        </w:rPr>
+        <w:t>. [online] Available at: &lt;https://umbrella.cisco.com/blog/cisco-umbrella-top-10-cybersecurity-tips?utm_medium=web-referral&amp;utm_source=cisco&amp;utm_campaign=cs-fy2020-q2-cisco-100-day-sprint&amp;utm_term=pgm&gt; [Accessed 10 July 2020].</w:t>
+      </w:r>
+    </w:p>
+    <w:p>
+      <w:pPr>
+        <w:rPr>
+          <w:rFonts w:ascii="Arial" w:hAnsi="Arial" w:cs="Arial"/>
+          <w:color w:val="000000"/>
+          <w:sz w:val="20"/>
+          <w:szCs w:val="20"/>
+          <w:shd w:val="clear" w:color="auto" w:fill="FFFFFF"/>
+        </w:rPr>
+      </w:pPr>
+    </w:p>
+    <w:p>
+      <w:pPr>
+        <w:rPr>
+          <w:rFonts w:ascii="Arial" w:hAnsi="Arial" w:cs="Arial"/>
+          <w:color w:val="000000"/>
+          <w:sz w:val="20"/>
+          <w:szCs w:val="20"/>
+          <w:shd w:val="clear" w:color="auto" w:fill="FFFFFF"/>
+        </w:rPr>
+      </w:pPr>
+      <w:r>
+        <w:rPr>
+          <w:rFonts w:ascii="Arial" w:hAnsi="Arial" w:cs="Arial"/>
+          <w:color w:val="000000"/>
+          <w:sz w:val="20"/>
+          <w:szCs w:val="20"/>
+          <w:shd w:val="clear" w:color="auto" w:fill="FFFFFF"/>
+        </w:rPr>
+        <w:t>Upguard.com. 2020. </w:t>
+      </w:r>
+      <w:r>
+        <w:rPr>
+          <w:rFonts w:ascii="Arial" w:hAnsi="Arial" w:cs="Arial"/>
+          <w:i/>
+          <w:iCs/>
+          <w:color w:val="000000"/>
+          <w:sz w:val="20"/>
+          <w:szCs w:val="20"/>
+          <w:shd w:val="clear" w:color="auto" w:fill="FFFFFF"/>
+        </w:rPr>
+        <w:t>Why Is Cybersecurity Important?</w:t>
+      </w:r>
+      <w:r>
+        <w:rPr>
+          <w:rFonts w:ascii="Arial" w:hAnsi="Arial" w:cs="Arial"/>
+          <w:color w:val="000000"/>
+          <w:sz w:val="20"/>
+          <w:szCs w:val="20"/>
+          <w:shd w:val="clear" w:color="auto" w:fill="FFFFFF"/>
+        </w:rPr>
+        <w:t>. [online] Available at: &lt;https://www.upguard.com/blog/cybersecurity-important&gt; [Accessed 1</w:t>
+      </w:r>
+      <w:r>
+        <w:rPr>
+          <w:rFonts w:ascii="Arial" w:hAnsi="Arial" w:cs="Arial"/>
+          <w:color w:val="000000"/>
+          <w:sz w:val="20"/>
+          <w:szCs w:val="20"/>
+          <w:shd w:val="clear" w:color="auto" w:fill="FFFFFF"/>
+        </w:rPr>
+        <w:t>0</w:t>
+      </w:r>
+      <w:r>
+        <w:rPr>
+          <w:rFonts w:ascii="Arial" w:hAnsi="Arial" w:cs="Arial"/>
+          <w:color w:val="000000"/>
+          <w:sz w:val="20"/>
+          <w:szCs w:val="20"/>
+          <w:shd w:val="clear" w:color="auto" w:fill="FFFFFF"/>
+        </w:rPr>
+        <w:t xml:space="preserve"> July 2020].</w:t>
       </w:r>
     </w:p>
     <w:sectPr>
@@ -4016,1043 +4357,12 @@
 </file>
 
 <file path=customXml/item1.xml><?xml version="1.0" encoding="utf-8"?>
-<ct:contentTypeSchema xmlns:ct="http://schemas.microsoft.com/office/2006/metadata/contentType" xmlns:ma="http://schemas.microsoft.com/office/2006/metadata/properties/metaAttributes" ct:_="" ma:_="" ma:contentTypeName="TemplateFile" ma:contentTypeID="0x0101006EDDDB5EE6D98C44930B742096920B300400F5B6D36B3EF94B4E9A635CDF2A18F5B8" ma:contentTypeVersion="72" ma:contentTypeDescription="Create a new document." ma:contentTypeScope="" ma:versionID="a23e56308344d904b51738559c3d67c9">
-  <xsd:schema xmlns:xsd="http://www.w3.org/2001/XMLSchema" xmlns:xs="http://www.w3.org/2001/XMLSchema" xmlns:p="http://schemas.microsoft.com/office/2006/metadata/properties" xmlns:ns2="4873beb7-5857-4685-be1f-d57550cc96cc" targetNamespace="http://schemas.microsoft.com/office/2006/metadata/properties" ma:root="true" ma:fieldsID="cd0908cc4600e77bf5da051303e00c8d" ns2:_="">
-    <xsd:import namespace="4873beb7-5857-4685-be1f-d57550cc96cc"/>
-    <xsd:element name="properties">
-      <xsd:complexType>
-        <xsd:sequence>
-          <xsd:element name="documentManagement">
-            <xsd:complexType>
-              <xsd:all>
-                <xsd:element ref="ns2:AcquiredFrom" minOccurs="0"/>
-                <xsd:element ref="ns2:UACurrentWords" minOccurs="0"/>
-                <xsd:element ref="ns2:TPApplication" minOccurs="0"/>
-                <xsd:element ref="ns2:ApprovalLog" minOccurs="0"/>
-                <xsd:element ref="ns2:ApprovalStatus" minOccurs="0"/>
-                <xsd:element ref="ns2:AssetStart" minOccurs="0"/>
-                <xsd:element ref="ns2:AssetExpire" minOccurs="0"/>
-                <xsd:element ref="ns2:AssetId" minOccurs="0"/>
-                <xsd:element ref="ns2:IsSearchable" minOccurs="0"/>
-                <xsd:element ref="ns2:AssetType" minOccurs="0"/>
-                <xsd:element ref="ns2:APAuthor" minOccurs="0"/>
-                <xsd:element ref="ns2:AverageRating" minOccurs="0"/>
-                <xsd:element ref="ns2:BlockPublish" minOccurs="0"/>
-                <xsd:element ref="ns2:BugNumber" minOccurs="0"/>
-                <xsd:element ref="ns2:CampaignTagsTaxHTField0" minOccurs="0"/>
-                <xsd:element ref="ns2:TPClientViewer" minOccurs="0"/>
-                <xsd:element ref="ns2:ClipArtFilename" minOccurs="0"/>
-                <xsd:element ref="ns2:TPCommandLine" minOccurs="0"/>
-                <xsd:element ref="ns2:TPComponent" minOccurs="0"/>
-                <xsd:element ref="ns2:ContentItem" minOccurs="0"/>
-                <xsd:element ref="ns2:CrawlForDependencies" minOccurs="0"/>
-                <xsd:element ref="ns2:CSXHash" minOccurs="0"/>
-                <xsd:element ref="ns2:CSXSubmissionMarket" minOccurs="0"/>
-                <xsd:element ref="ns2:CSXUpdate" minOccurs="0"/>
-                <xsd:element ref="ns2:IntlLangReviewDate" minOccurs="0"/>
-                <xsd:element ref="ns2:IsDeleted" minOccurs="0"/>
-                <xsd:element ref="ns2:APDescription" minOccurs="0"/>
-                <xsd:element ref="ns2:DirectSourceMarket" minOccurs="0"/>
-                <xsd:element ref="ns2:Downloads" minOccurs="0"/>
-                <xsd:element ref="ns2:DSATActionTaken" minOccurs="0"/>
-                <xsd:element ref="ns2:APEditor" minOccurs="0"/>
-                <xsd:element ref="ns2:EditorialStatus" minOccurs="0"/>
-                <xsd:element ref="ns2:EditorialTags" minOccurs="0"/>
-                <xsd:element ref="ns2:TPExecutable" minOccurs="0"/>
-                <xsd:element ref="ns2:FeatureTagsTaxHTField0" minOccurs="0"/>
-                <xsd:element ref="ns2:TPFriendlyName" minOccurs="0"/>
-                <xsd:element ref="ns2:FriendlyTitle" minOccurs="0"/>
-                <xsd:element ref="ns2:PrimaryImageGen" minOccurs="0"/>
-                <xsd:element ref="ns2:HandoffToMSDN" minOccurs="0"/>
-                <xsd:element ref="ns2:InProjectListLookup" minOccurs="0"/>
-                <xsd:element ref="ns2:TPInstallLocation" minOccurs="0"/>
-                <xsd:element ref="ns2:InternalTagsTaxHTField0" minOccurs="0"/>
-                <xsd:element ref="ns2:IntlLangReview" minOccurs="0"/>
-                <xsd:element ref="ns2:IntlLangReviewer" minOccurs="0"/>
-                <xsd:element ref="ns2:MarketSpecific" minOccurs="0"/>
-                <xsd:element ref="ns2:LastCompleteVersionLookup" minOccurs="0"/>
-                <xsd:element ref="ns2:LastHandOff" minOccurs="0"/>
-                <xsd:element ref="ns2:LastModifiedDateTime" minOccurs="0"/>
-                <xsd:element ref="ns2:LastPreviewErrorLookup" minOccurs="0"/>
-                <xsd:element ref="ns2:LastPreviewResultLookup" minOccurs="0"/>
-                <xsd:element ref="ns2:LastPreviewAttemptDateLookup" minOccurs="0"/>
-                <xsd:element ref="ns2:LastPreviewedByLookup" minOccurs="0"/>
-                <xsd:element ref="ns2:LastPreviewTimeLookup" minOccurs="0"/>
-                <xsd:element ref="ns2:LastPreviewVersionLookup" minOccurs="0"/>
-                <xsd:element ref="ns2:LastPublishErrorLookup" minOccurs="0"/>
-                <xsd:element ref="ns2:LastPublishResultLookup" minOccurs="0"/>
-                <xsd:element ref="ns2:LastPublishAttemptDateLookup" minOccurs="0"/>
-                <xsd:element ref="ns2:LastPublishedByLookup" minOccurs="0"/>
-                <xsd:element ref="ns2:LastPublishTimeLookup" minOccurs="0"/>
-                <xsd:element ref="ns2:LastPublishVersionLookup" minOccurs="0"/>
-                <xsd:element ref="ns2:TPLaunchHelpLinkType" minOccurs="0"/>
-                <xsd:element ref="ns2:LegacyData" minOccurs="0"/>
-                <xsd:element ref="ns2:TPLaunchHelpLink" minOccurs="0"/>
-                <xsd:element ref="ns2:LocComments" minOccurs="0"/>
-                <xsd:element ref="ns2:LocLastLocAttemptVersionLookup" minOccurs="0"/>
-                <xsd:element ref="ns2:LocLastLocAttemptVersionTypeLookup" minOccurs="0"/>
-                <xsd:element ref="ns2:LocManualTestRequired" minOccurs="0"/>
-                <xsd:element ref="ns2:LocMarketGroupTiers2" minOccurs="0"/>
-                <xsd:element ref="ns2:LocNewPublishedVersionLookup" minOccurs="0"/>
-                <xsd:element ref="ns2:LocOverallHandbackStatusLookup" minOccurs="0"/>
-                <xsd:element ref="ns2:LocOverallLocStatusLookup" minOccurs="0"/>
-                <xsd:element ref="ns2:LocOverallPreviewStatusLookup" minOccurs="0"/>
-                <xsd:element ref="ns2:LocOverallPublishStatusLookup" minOccurs="0"/>
-                <xsd:element ref="ns2:IntlLocPriority" minOccurs="0"/>
-                <xsd:element ref="ns2:LocProcessedForHandoffsLookup" minOccurs="0"/>
-                <xsd:element ref="ns2:LocProcessedForMarketsLookup" minOccurs="0"/>
-                <xsd:element ref="ns2:LocPublishedDependentAssetsLookup" minOccurs="0"/>
-                <xsd:element ref="ns2:LocPublishedLinkedAssetsLookup" minOccurs="0"/>
-                <xsd:element ref="ns2:LocRecommendedHandoff" minOccurs="0"/>
-                <xsd:element ref="ns2:LocalizationTagsTaxHTField0" minOccurs="0"/>
-                <xsd:element ref="ns2:MachineTranslated" minOccurs="0"/>
-                <xsd:element ref="ns2:Manager" minOccurs="0"/>
-                <xsd:element ref="ns2:Markets" minOccurs="0"/>
-                <xsd:element ref="ns2:Milestone" minOccurs="0"/>
-                <xsd:element ref="ns2:TPNamespace" minOccurs="0"/>
-                <xsd:element ref="ns2:NumericId" minOccurs="0"/>
-                <xsd:element ref="ns2:NumOfRatingsLookup" minOccurs="0"/>
-                <xsd:element ref="ns2:OOCacheId" minOccurs="0"/>
-                <xsd:element ref="ns2:OpenTemplate" minOccurs="0"/>
-                <xsd:element ref="ns2:OriginAsset" minOccurs="0"/>
-                <xsd:element ref="ns2:OriginalRelease" minOccurs="0"/>
-                <xsd:element ref="ns2:OriginalSourceMarket" minOccurs="0"/>
-                <xsd:element ref="ns2:OutputCachingOn" minOccurs="0"/>
-                <xsd:element ref="ns2:ParentAssetId" minOccurs="0"/>
-                <xsd:element ref="ns2:PlannedPubDate" minOccurs="0"/>
-                <xsd:element ref="ns2:PolicheckWords" minOccurs="0"/>
-                <xsd:element ref="ns2:BusinessGroup" minOccurs="0"/>
-                <xsd:element ref="ns2:UAProjectedTotalWords" minOccurs="0"/>
-                <xsd:element ref="ns2:Provider" minOccurs="0"/>
-                <xsd:element ref="ns2:Providers" minOccurs="0"/>
-                <xsd:element ref="ns2:PublishStatusLookup" minOccurs="0"/>
-                <xsd:element ref="ns2:PublishTargets" minOccurs="0"/>
-                <xsd:element ref="ns2:RecommendationsModifier" minOccurs="0"/>
-                <xsd:element ref="ns2:ArtSampleDocs" minOccurs="0"/>
-                <xsd:element ref="ns2:ScenarioTagsTaxHTField0" minOccurs="0"/>
-                <xsd:element ref="ns2:ShowIn" minOccurs="0"/>
-                <xsd:element ref="ns2:SourceTitle" minOccurs="0"/>
-                <xsd:element ref="ns2:CSXSubmissionDate" minOccurs="0"/>
-                <xsd:element ref="ns2:SubmitterId" minOccurs="0"/>
-                <xsd:element ref="ns2:TaxCatchAll" minOccurs="0"/>
-                <xsd:element ref="ns2:TaxCatchAllLabel" minOccurs="0"/>
-                <xsd:element ref="ns2:TemplateStatus" minOccurs="0"/>
-                <xsd:element ref="ns2:TemplateTemplateType" minOccurs="0"/>
-                <xsd:element ref="ns2:ThumbnailAssetId" minOccurs="0"/>
-                <xsd:element ref="ns2:TimesCloned" minOccurs="0"/>
-                <xsd:element ref="ns2:TrustLevel" minOccurs="0"/>
-                <xsd:element ref="ns2:UALocComments" minOccurs="0"/>
-                <xsd:element ref="ns2:UALocRecommendation" minOccurs="0"/>
-                <xsd:element ref="ns2:UANotes" minOccurs="0"/>
-                <xsd:element ref="ns2:TPAppVersion" minOccurs="0"/>
-                <xsd:element ref="ns2:VoteCount" minOccurs="0"/>
-              </xsd:all>
-            </xsd:complexType>
-          </xsd:element>
-        </xsd:sequence>
-      </xsd:complexType>
-    </xsd:element>
-  </xsd:schema>
-  <xsd:schema xmlns:xsd="http://www.w3.org/2001/XMLSchema" xmlns:xs="http://www.w3.org/2001/XMLSchema" xmlns:dms="http://schemas.microsoft.com/office/2006/documentManagement/types" xmlns:pc="http://schemas.microsoft.com/office/infopath/2007/PartnerControls" targetNamespace="4873beb7-5857-4685-be1f-d57550cc96cc" elementFormDefault="qualified">
-    <xsd:import namespace="http://schemas.microsoft.com/office/2006/documentManagement/types"/>
-    <xsd:import namespace="http://schemas.microsoft.com/office/infopath/2007/PartnerControls"/>
-    <xsd:element name="AcquiredFrom" ma:index="1" nillable="true" ma:displayName="Acquired From" ma:default="Internal MS" ma:internalName="AcquiredFrom" ma:readOnly="false">
-      <xsd:simpleType>
-        <xsd:restriction base="dms:Choice">
-          <xsd:enumeration value="Internal MS"/>
-          <xsd:enumeration value="Community"/>
-          <xsd:enumeration value="MVP"/>
-          <xsd:enumeration value="Publisher"/>
-          <xsd:enumeration value="Partner"/>
-          <xsd:enumeration value="None"/>
-        </xsd:restriction>
-      </xsd:simpleType>
-    </xsd:element>
-    <xsd:element name="UACurrentWords" ma:index="2" nillable="true" ma:displayName="Actual Word Count" ma:default="" ma:internalName="UACurrentWords" ma:readOnly="false">
-      <xsd:simpleType>
-        <xsd:restriction base="dms:Unknown"/>
-      </xsd:simpleType>
-    </xsd:element>
-    <xsd:element name="TPApplication" ma:index="3" nillable="true" ma:displayName="Application to Open Template With" ma:default="" ma:internalName="TPApplication">
-      <xsd:simpleType>
-        <xsd:restriction base="dms:Text"/>
-      </xsd:simpleType>
-    </xsd:element>
-    <xsd:element name="ApprovalLog" ma:index="4" nillable="true" ma:displayName="Approval Log" ma:default="" ma:hidden="true" ma:internalName="ApprovalLog" ma:readOnly="false">
-      <xsd:simpleType>
-        <xsd:restriction base="dms:Note"/>
-      </xsd:simpleType>
-    </xsd:element>
-    <xsd:element name="ApprovalStatus" ma:index="5" nillable="true" ma:displayName="Approval Status" ma:default="InProgress" ma:internalName="ApprovalStatus" ma:readOnly="false">
-      <xsd:simpleType>
-        <xsd:restriction base="dms:Choice">
-          <xsd:enumeration value="InProgress"/>
-          <xsd:enumeration value="Rejected"/>
-          <xsd:enumeration value="Questionable"/>
-          <xsd:enumeration value="ApprovedAutomatic"/>
-          <xsd:enumeration value="ApprovedManual"/>
-          <xsd:enumeration value="On Hold"/>
-          <xsd:enumeration value="Needs Review"/>
-          <xsd:enumeration value="A Violation"/>
-          <xsd:enumeration value="Unpublished Violation"/>
-        </xsd:restriction>
-      </xsd:simpleType>
-    </xsd:element>
-    <xsd:element name="AssetStart" ma:index="6" nillable="true" ma:displayName="Asset Begin Date" ma:default="[Today]" ma:internalName="AssetStart" ma:readOnly="false">
-      <xsd:simpleType>
-        <xsd:restriction base="dms:DateTime"/>
-      </xsd:simpleType>
-    </xsd:element>
-    <xsd:element name="AssetExpire" ma:index="7" nillable="true" ma:displayName="Asset End Date" ma:default="2029-01-01T08:00:00Z" ma:format="DateTime" ma:internalName="AssetExpire" ma:readOnly="false">
-      <xsd:simpleType>
-        <xsd:restriction base="dms:DateTime"/>
-      </xsd:simpleType>
-    </xsd:element>
-    <xsd:element name="AssetId" ma:index="8" nillable="true" ma:displayName="Asset ID" ma:default="" ma:indexed="true" ma:internalName="AssetId" ma:readOnly="false">
-      <xsd:simpleType>
-        <xsd:restriction base="dms:Text">
-          <xsd:maxLength value="255"/>
-        </xsd:restriction>
-      </xsd:simpleType>
-    </xsd:element>
-    <xsd:element name="IsSearchable" ma:index="9" nillable="true" ma:displayName="Asset Searchable?" ma:default="true" ma:internalName="IsSearchable" ma:readOnly="false">
-      <xsd:simpleType>
-        <xsd:restriction base="dms:Boolean"/>
-      </xsd:simpleType>
-    </xsd:element>
-    <xsd:element name="AssetType" ma:index="10" nillable="true" ma:displayName="Asset Type" ma:default="" ma:internalName="AssetType" ma:readOnly="false">
-      <xsd:simpleType>
-        <xsd:restriction base="dms:Unknown"/>
-      </xsd:simpleType>
-    </xsd:element>
-    <xsd:element name="APAuthor" ma:index="11" nillable="true" ma:displayName="Author" ma:default="" ma:list="UserInfo" ma:internalName="APAuthor" ma:readOnly="false">
-      <xsd:complexType>
-        <xsd:complexContent>
-          <xsd:extension base="dms:User">
-            <xsd:sequence>
-              <xsd:element name="UserInfo" minOccurs="0" maxOccurs="unbounded">
-                <xsd:complexType>
-                  <xsd:sequence>
-                    <xsd:element name="DisplayName" type="xsd:string" minOccurs="0"/>
-                    <xsd:element name="AccountId" type="dms:UserId" minOccurs="0" nillable="true"/>
-                    <xsd:element name="AccountType" type="xsd:string" minOccurs="0"/>
-                  </xsd:sequence>
-                </xsd:complexType>
-              </xsd:element>
-            </xsd:sequence>
-          </xsd:extension>
-        </xsd:complexContent>
-      </xsd:complexType>
-    </xsd:element>
-    <xsd:element name="AverageRating" ma:index="12" nillable="true" ma:displayName="Average Rating" ma:internalName="AverageRating" ma:readOnly="false">
-      <xsd:simpleType>
-        <xsd:restriction base="dms:Text"/>
-      </xsd:simpleType>
-    </xsd:element>
-    <xsd:element name="BlockPublish" ma:index="13" nillable="true" ma:displayName="Block from Publishing?" ma:default="" ma:internalName="BlockPublish" ma:readOnly="false">
-      <xsd:simpleType>
-        <xsd:restriction base="dms:Boolean"/>
-      </xsd:simpleType>
-    </xsd:element>
-    <xsd:element name="BugNumber" ma:index="14" nillable="true" ma:displayName="Bug Number" ma:default="" ma:internalName="BugNumber" ma:readOnly="false">
-      <xsd:simpleType>
-        <xsd:restriction base="dms:Text"/>
-      </xsd:simpleType>
-    </xsd:element>
-    <xsd:element name="CampaignTagsTaxHTField0" ma:index="16" nillable="true" ma:taxonomy="true" ma:internalName="CampaignTagsTaxHTField0" ma:taxonomyFieldName="CampaignTags" ma:displayName="Campaigns" ma:readOnly="false" ma:default="" ma:fieldId="{1df42cc3-2301-4f11-a52a-6ead923c29ed}" ma:taxonomyMulti="true" ma:sspId="8f79753a-75d3-41f5-8ca3-40b843941b4f" ma:termSetId="ca0e50d4-faa1-44ce-961e-bb1441c60e66" ma:anchorId="00000000-0000-0000-0000-000000000000" ma:open="false" ma:isKeyword="false">
-      <xsd:complexType>
-        <xsd:sequence>
-          <xsd:element ref="pc:Terms" minOccurs="0" maxOccurs="1"/>
-        </xsd:sequence>
-      </xsd:complexType>
-    </xsd:element>
-    <xsd:element name="TPClientViewer" ma:index="17" nillable="true" ma:displayName="Client Viewer" ma:default="" ma:internalName="TPClientViewer">
-      <xsd:simpleType>
-        <xsd:restriction base="dms:Text"/>
-      </xsd:simpleType>
-    </xsd:element>
-    <xsd:element name="ClipArtFilename" ma:index="18" nillable="true" ma:displayName="Clip Art Name" ma:default="" ma:internalName="ClipArtFilename" ma:readOnly="false">
-      <xsd:simpleType>
-        <xsd:restriction base="dms:Text"/>
-      </xsd:simpleType>
-    </xsd:element>
-    <xsd:element name="TPCommandLine" ma:index="19" nillable="true" ma:displayName="Command Line" ma:default="" ma:internalName="TPCommandLine">
-      <xsd:simpleType>
-        <xsd:restriction base="dms:Text"/>
-      </xsd:simpleType>
-    </xsd:element>
-    <xsd:element name="TPComponent" ma:index="20" nillable="true" ma:displayName="Component" ma:default="" ma:internalName="TPComponent">
-      <xsd:simpleType>
-        <xsd:restriction base="dms:Text"/>
-      </xsd:simpleType>
-    </xsd:element>
-    <xsd:element name="ContentItem" ma:index="21" nillable="true" ma:displayName="Content Item" ma:default="" ma:hidden="true" ma:internalName="ContentItem" ma:readOnly="false">
-      <xsd:simpleType>
-        <xsd:restriction base="dms:Unknown"/>
-      </xsd:simpleType>
-    </xsd:element>
-    <xsd:element name="CrawlForDependencies" ma:index="23" nillable="true" ma:displayName="Crawl for Dependencies?" ma:default="true" ma:internalName="CrawlForDependencies" ma:readOnly="false">
-      <xsd:simpleType>
-        <xsd:restriction base="dms:Boolean"/>
-      </xsd:simpleType>
-    </xsd:element>
-    <xsd:element name="CSXHash" ma:index="26" nillable="true" ma:displayName="CSX Hash" ma:default="" ma:indexed="true" ma:internalName="CSXHash" ma:readOnly="false">
-      <xsd:simpleType>
-        <xsd:restriction base="dms:Text"/>
-      </xsd:simpleType>
-    </xsd:element>
-    <xsd:element name="CSXSubmissionMarket" ma:index="27" nillable="true" ma:displayName="CSX Submission Market" ma:default="" ma:list="{2FBD1B11-2ACE-4FDC-B5A3-635D4ADF6F1B}" ma:internalName="CSXSubmissionMarket" ma:readOnly="false" ma:showField="MarketName" ma:web="4873beb7-5857-4685-be1f-d57550cc96cc">
-      <xsd:simpleType>
-        <xsd:restriction base="dms:Lookup"/>
-      </xsd:simpleType>
-    </xsd:element>
-    <xsd:element name="CSXUpdate" ma:index="28" nillable="true" ma:displayName="CSX Updated?" ma:default="false" ma:internalName="CSXUpdate" ma:readOnly="false">
-      <xsd:simpleType>
-        <xsd:restriction base="dms:Boolean"/>
-      </xsd:simpleType>
-    </xsd:element>
-    <xsd:element name="IntlLangReviewDate" ma:index="29" nillable="true" ma:displayName="Date to Complete Intl QA" ma:default="" ma:internalName="IntlLangReviewDate" ma:readOnly="false">
-      <xsd:simpleType>
-        <xsd:restriction base="dms:DateTime"/>
-      </xsd:simpleType>
-    </xsd:element>
-    <xsd:element name="IsDeleted" ma:index="30" nillable="true" ma:displayName="Deleted?" ma:default="" ma:internalName="IsDeleted" ma:readOnly="false">
-      <xsd:simpleType>
-        <xsd:restriction base="dms:Boolean"/>
-      </xsd:simpleType>
-    </xsd:element>
-    <xsd:element name="APDescription" ma:index="31" nillable="true" ma:displayName="Description" ma:default="" ma:internalName="APDescription" ma:readOnly="false">
-      <xsd:simpleType>
-        <xsd:restriction base="dms:Note"/>
-      </xsd:simpleType>
-    </xsd:element>
-    <xsd:element name="DirectSourceMarket" ma:index="32" nillable="true" ma:displayName="Direct Source Market Group" ma:default="" ma:internalName="DirectSourceMarket" ma:readOnly="false">
-      <xsd:simpleType>
-        <xsd:restriction base="dms:Text"/>
-      </xsd:simpleType>
-    </xsd:element>
-    <xsd:element name="Downloads" ma:index="33" nillable="true" ma:displayName="Downloads" ma:default="0" ma:hidden="true" ma:internalName="Downloads" ma:readOnly="false">
-      <xsd:simpleType>
-        <xsd:restriction base="dms:Unknown"/>
-      </xsd:simpleType>
-    </xsd:element>
-    <xsd:element name="DSATActionTaken" ma:index="34" nillable="true" ma:displayName="DSAT Action Taken" ma:default="" ma:internalName="DSATActionTaken" ma:readOnly="false">
-      <xsd:simpleType>
-        <xsd:restriction base="dms:Choice">
-          <xsd:enumeration value="Best Bets"/>
-          <xsd:enumeration value="Expire"/>
-          <xsd:enumeration value="Hide"/>
-          <xsd:enumeration value="None"/>
-        </xsd:restriction>
-      </xsd:simpleType>
-    </xsd:element>
-    <xsd:element name="APEditor" ma:index="35" nillable="true" ma:displayName="Editor" ma:default="" ma:list="UserInfo" ma:internalName="APEditor" ma:readOnly="false">
-      <xsd:complexType>
-        <xsd:complexContent>
-          <xsd:extension base="dms:User">
-            <xsd:sequence>
-              <xsd:element name="UserInfo" minOccurs="0" maxOccurs="unbounded">
-                <xsd:complexType>
-                  <xsd:sequence>
-                    <xsd:element name="DisplayName" type="xsd:string" minOccurs="0"/>
-                    <xsd:element name="AccountId" type="dms:UserId" minOccurs="0" nillable="true"/>
-                    <xsd:element name="AccountType" type="xsd:string" minOccurs="0"/>
-                  </xsd:sequence>
-                </xsd:complexType>
-              </xsd:element>
-            </xsd:sequence>
-          </xsd:extension>
-        </xsd:complexContent>
-      </xsd:complexType>
-    </xsd:element>
-    <xsd:element name="EditorialStatus" ma:index="36" nillable="true" ma:displayName="Editorial Status" ma:default="" ma:internalName="EditorialStatus" ma:readOnly="false">
-      <xsd:simpleType>
-        <xsd:restriction base="dms:Unknown"/>
-      </xsd:simpleType>
-    </xsd:element>
-    <xsd:element name="EditorialTags" ma:index="37" nillable="true" ma:displayName="Editorial Tags" ma:default="" ma:internalName="EditorialTags">
-      <xsd:simpleType>
-        <xsd:restriction base="dms:Unknown"/>
-      </xsd:simpleType>
-    </xsd:element>
-    <xsd:element name="TPExecutable" ma:index="38" nillable="true" ma:displayName="Executable" ma:default="" ma:internalName="TPExecutable">
-      <xsd:simpleType>
-        <xsd:restriction base="dms:Text"/>
-      </xsd:simpleType>
-    </xsd:element>
-    <xsd:element name="FeatureTagsTaxHTField0" ma:index="40" nillable="true" ma:taxonomy="true" ma:internalName="FeatureTagsTaxHTField0" ma:taxonomyFieldName="FeatureTags" ma:displayName="Features" ma:readOnly="false" ma:default="" ma:fieldId="{7fc0d542-15c6-4882-a8e3-13bca44403fb}" ma:taxonomyMulti="true" ma:sspId="8f79753a-75d3-41f5-8ca3-40b843941b4f" ma:termSetId="f1ab6845-967d-4854-a0ba-4ec07f0f8113" ma:anchorId="00000000-0000-0000-0000-000000000000" ma:open="false" ma:isKeyword="false">
-      <xsd:complexType>
-        <xsd:sequence>
-          <xsd:element ref="pc:Terms" minOccurs="0" maxOccurs="1"/>
-        </xsd:sequence>
-      </xsd:complexType>
-    </xsd:element>
-    <xsd:element name="TPFriendlyName" ma:index="41" nillable="true" ma:displayName="Friendly Name" ma:default="" ma:internalName="TPFriendlyName">
-      <xsd:simpleType>
-        <xsd:restriction base="dms:Text"/>
-      </xsd:simpleType>
-    </xsd:element>
-    <xsd:element name="FriendlyTitle" ma:index="42" nillable="true" ma:displayName="Friendly Title" ma:default="" ma:description="Shorter title to be used when displaying search results" ma:internalName="FriendlyTitle" ma:readOnly="false">
-      <xsd:simpleType>
-        <xsd:restriction base="dms:Text"/>
-      </xsd:simpleType>
-    </xsd:element>
-    <xsd:element name="PrimaryImageGen" ma:index="43" nillable="true" ma:displayName="Generate Images?" ma:default="true" ma:internalName="PrimaryImageGen">
-      <xsd:simpleType>
-        <xsd:restriction base="dms:Boolean"/>
-      </xsd:simpleType>
-    </xsd:element>
-    <xsd:element name="HandoffToMSDN" ma:index="44" nillable="true" ma:displayName="Handoff To MSDN Date" ma:default="" ma:internalName="HandoffToMSDN" ma:readOnly="false">
-      <xsd:simpleType>
-        <xsd:restriction base="dms:DateTime"/>
-      </xsd:simpleType>
-    </xsd:element>
-    <xsd:element name="InProjectListLookup" ma:index="45" nillable="true" ma:displayName="InProjectListLookup" ma:list="{9E343742-310B-4684-A24C-1D137CB4B230}" ma:internalName="InProjectListLookup" ma:readOnly="true" ma:showField="InProjectList" ma:web="4873beb7-5857-4685-be1f-d57550cc96cc">
-      <xsd:complexType>
-        <xsd:complexContent>
-          <xsd:extension base="dms:MultiChoiceLookup">
-            <xsd:sequence>
-              <xsd:element name="Value" type="dms:Lookup" maxOccurs="unbounded" minOccurs="0" nillable="true"/>
-            </xsd:sequence>
-          </xsd:extension>
-        </xsd:complexContent>
-      </xsd:complexType>
-    </xsd:element>
-    <xsd:element name="TPInstallLocation" ma:index="46" nillable="true" ma:displayName="Install Location" ma:default="" ma:internalName="TPInstallLocation">
-      <xsd:simpleType>
-        <xsd:restriction base="dms:Text"/>
-      </xsd:simpleType>
-    </xsd:element>
-    <xsd:element name="InternalTagsTaxHTField0" ma:index="48" nillable="true" ma:taxonomy="true" ma:internalName="InternalTagsTaxHTField0" ma:taxonomyFieldName="InternalTags" ma:displayName="Internal Tags" ma:readOnly="false" ma:default="" ma:fieldId="{1490b8a4-2706-41ec-b5e3-73176dccf34e}" ma:taxonomyMulti="true" ma:sspId="8f79753a-75d3-41f5-8ca3-40b843941b4f" ma:termSetId="82b6639e-f7fc-4c18-ad2d-003a6e707765" ma:anchorId="00000000-0000-0000-0000-000000000000" ma:open="false" ma:isKeyword="false">
-      <xsd:complexType>
-        <xsd:sequence>
-          <xsd:element ref="pc:Terms" minOccurs="0" maxOccurs="1"/>
-        </xsd:sequence>
-      </xsd:complexType>
-    </xsd:element>
-    <xsd:element name="IntlLangReview" ma:index="49" nillable="true" ma:displayName="Intl Lang QA Review Required?" ma:default="" ma:internalName="IntlLangReview" ma:readOnly="false">
-      <xsd:simpleType>
-        <xsd:restriction base="dms:Boolean"/>
-      </xsd:simpleType>
-    </xsd:element>
-    <xsd:element name="IntlLangReviewer" ma:index="50" nillable="true" ma:displayName="Intl Lang QA Reviewer" ma:default="" ma:internalName="IntlLangReviewer" ma:readOnly="false">
-      <xsd:simpleType>
-        <xsd:restriction base="dms:Text"/>
-      </xsd:simpleType>
-    </xsd:element>
-    <xsd:element name="MarketSpecific" ma:index="51" nillable="true" ma:displayName="Is Market Specific?" ma:default="" ma:internalName="MarketSpecific" ma:readOnly="false">
-      <xsd:simpleType>
-        <xsd:restriction base="dms:Boolean"/>
-      </xsd:simpleType>
-    </xsd:element>
-    <xsd:element name="LastCompleteVersionLookup" ma:index="52" nillable="true" ma:displayName="Last Complete Version Lookup" ma:default="" ma:list="{9E343742-310B-4684-A24C-1D137CB4B230}" ma:internalName="LastCompleteVersionLookup" ma:readOnly="true" ma:showField="LastCompleteVersion" ma:web="4873beb7-5857-4685-be1f-d57550cc96cc">
-      <xsd:complexType>
-        <xsd:complexContent>
-          <xsd:extension base="dms:MultiChoiceLookup">
-            <xsd:sequence>
-              <xsd:element name="Value" type="dms:Lookup" maxOccurs="unbounded" minOccurs="0" nillable="true"/>
-            </xsd:sequence>
-          </xsd:extension>
-        </xsd:complexContent>
-      </xsd:complexType>
-    </xsd:element>
-    <xsd:element name="LastHandOff" ma:index="53" nillable="true" ma:displayName="Last Hand-off" ma:default="" ma:internalName="LastHandOff" ma:readOnly="false">
-      <xsd:simpleType>
-        <xsd:restriction base="dms:DateTime"/>
-      </xsd:simpleType>
-    </xsd:element>
-    <xsd:element name="LastModifiedDateTime" ma:index="54" nillable="true" ma:displayName="Last Modified Date" ma:default="" ma:internalName="LastModifiedDateTime" ma:readOnly="false">
-      <xsd:simpleType>
-        <xsd:restriction base="dms:DateTime"/>
-      </xsd:simpleType>
-    </xsd:element>
-    <xsd:element name="LastPreviewErrorLookup" ma:index="55" nillable="true" ma:displayName="Last Preview Attempt Error" ma:default="" ma:list="{9E343742-310B-4684-A24C-1D137CB4B230}" ma:internalName="LastPreviewErrorLookup" ma:readOnly="true" ma:showField="LastPreviewError" ma:web="4873beb7-5857-4685-be1f-d57550cc96cc">
-      <xsd:complexType>
-        <xsd:complexContent>
-          <xsd:extension base="dms:MultiChoiceLookup">
-            <xsd:sequence>
-              <xsd:element name="Value" type="dms:Lookup" maxOccurs="unbounded" minOccurs="0" nillable="true"/>
-            </xsd:sequence>
-          </xsd:extension>
-        </xsd:complexContent>
-      </xsd:complexType>
-    </xsd:element>
-    <xsd:element name="LastPreviewResultLookup" ma:index="56" nillable="true" ma:displayName="Last Preview Attempt Result" ma:default="" ma:list="{9E343742-310B-4684-A24C-1D137CB4B230}" ma:internalName="LastPreviewResultLookup" ma:readOnly="true" ma:showField="LastPreviewResult" ma:web="4873beb7-5857-4685-be1f-d57550cc96cc">
-      <xsd:complexType>
-        <xsd:complexContent>
-          <xsd:extension base="dms:MultiChoiceLookup">
-            <xsd:sequence>
-              <xsd:element name="Value" type="dms:Lookup" maxOccurs="unbounded" minOccurs="0" nillable="true"/>
-            </xsd:sequence>
-          </xsd:extension>
-        </xsd:complexContent>
-      </xsd:complexType>
-    </xsd:element>
-    <xsd:element name="LastPreviewAttemptDateLookup" ma:index="57" nillable="true" ma:displayName="Last Preview Attempted On" ma:default="" ma:list="{9E343742-310B-4684-A24C-1D137CB4B230}" ma:internalName="LastPreviewAttemptDateLookup" ma:readOnly="true" ma:showField="LastPreviewAttemptDate" ma:web="4873beb7-5857-4685-be1f-d57550cc96cc">
-      <xsd:complexType>
-        <xsd:complexContent>
-          <xsd:extension base="dms:MultiChoiceLookup">
-            <xsd:sequence>
-              <xsd:element name="Value" type="dms:Lookup" maxOccurs="unbounded" minOccurs="0" nillable="true"/>
-            </xsd:sequence>
-          </xsd:extension>
-        </xsd:complexContent>
-      </xsd:complexType>
-    </xsd:element>
-    <xsd:element name="LastPreviewedByLookup" ma:index="58" nillable="true" ma:displayName="Last Previewed By" ma:default="" ma:list="{9E343742-310B-4684-A24C-1D137CB4B230}" ma:internalName="LastPreviewedByLookup" ma:readOnly="true" ma:showField="LastPreviewedBy" ma:web="4873beb7-5857-4685-be1f-d57550cc96cc">
-      <xsd:complexType>
-        <xsd:complexContent>
-          <xsd:extension base="dms:MultiChoiceLookup">
-            <xsd:sequence>
-              <xsd:element name="Value" type="dms:Lookup" maxOccurs="unbounded" minOccurs="0" nillable="true"/>
-            </xsd:sequence>
-          </xsd:extension>
-        </xsd:complexContent>
-      </xsd:complexType>
-    </xsd:element>
-    <xsd:element name="LastPreviewTimeLookup" ma:index="59" nillable="true" ma:displayName="Last Previewed Date" ma:default="" ma:list="{9E343742-310B-4684-A24C-1D137CB4B230}" ma:internalName="LastPreviewTimeLookup" ma:readOnly="true" ma:showField="LastPreviewTime" ma:web="4873beb7-5857-4685-be1f-d57550cc96cc">
-      <xsd:complexType>
-        <xsd:complexContent>
-          <xsd:extension base="dms:MultiChoiceLookup">
-            <xsd:sequence>
-              <xsd:element name="Value" type="dms:Lookup" maxOccurs="unbounded" minOccurs="0" nillable="true"/>
-            </xsd:sequence>
-          </xsd:extension>
-        </xsd:complexContent>
-      </xsd:complexType>
-    </xsd:element>
-    <xsd:element name="LastPreviewVersionLookup" ma:index="60" nillable="true" ma:displayName="Last Previewed Version" ma:default="" ma:list="{9E343742-310B-4684-A24C-1D137CB4B230}" ma:internalName="LastPreviewVersionLookup" ma:readOnly="true" ma:showField="LastPreviewVersion" ma:web="4873beb7-5857-4685-be1f-d57550cc96cc">
-      <xsd:complexType>
-        <xsd:complexContent>
-          <xsd:extension base="dms:MultiChoiceLookup">
-            <xsd:sequence>
-              <xsd:element name="Value" type="dms:Lookup" maxOccurs="unbounded" minOccurs="0" nillable="true"/>
-            </xsd:sequence>
-          </xsd:extension>
-        </xsd:complexContent>
-      </xsd:complexType>
-    </xsd:element>
-    <xsd:element name="LastPublishErrorLookup" ma:index="61" nillable="true" ma:displayName="Last Publish Attempt Error" ma:default="" ma:list="{9E343742-310B-4684-A24C-1D137CB4B230}" ma:internalName="LastPublishErrorLookup" ma:readOnly="true" ma:showField="LastPublishError" ma:web="4873beb7-5857-4685-be1f-d57550cc96cc">
-      <xsd:complexType>
-        <xsd:complexContent>
-          <xsd:extension base="dms:MultiChoiceLookup">
-            <xsd:sequence>
-              <xsd:element name="Value" type="dms:Lookup" maxOccurs="unbounded" minOccurs="0" nillable="true"/>
-            </xsd:sequence>
-          </xsd:extension>
-        </xsd:complexContent>
-      </xsd:complexType>
-    </xsd:element>
-    <xsd:element name="LastPublishResultLookup" ma:index="62" nillable="true" ma:displayName="Last Publish Attempt Result" ma:default="" ma:list="{9E343742-310B-4684-A24C-1D137CB4B230}" ma:internalName="LastPublishResultLookup" ma:readOnly="true" ma:showField="LastPublishResult" ma:web="4873beb7-5857-4685-be1f-d57550cc96cc">
-      <xsd:complexType>
-        <xsd:complexContent>
-          <xsd:extension base="dms:MultiChoiceLookup">
-            <xsd:sequence>
-              <xsd:element name="Value" type="dms:Lookup" maxOccurs="unbounded" minOccurs="0" nillable="true"/>
-            </xsd:sequence>
-          </xsd:extension>
-        </xsd:complexContent>
-      </xsd:complexType>
-    </xsd:element>
-    <xsd:element name="LastPublishAttemptDateLookup" ma:index="63" nillable="true" ma:displayName="Last Publish Attempted On" ma:default="" ma:list="{9E343742-310B-4684-A24C-1D137CB4B230}" ma:internalName="LastPublishAttemptDateLookup" ma:readOnly="true" ma:showField="LastPublishAttemptDate" ma:web="4873beb7-5857-4685-be1f-d57550cc96cc">
-      <xsd:complexType>
-        <xsd:complexContent>
-          <xsd:extension base="dms:MultiChoiceLookup">
-            <xsd:sequence>
-              <xsd:element name="Value" type="dms:Lookup" maxOccurs="unbounded" minOccurs="0" nillable="true"/>
-            </xsd:sequence>
-          </xsd:extension>
-        </xsd:complexContent>
-      </xsd:complexType>
-    </xsd:element>
-    <xsd:element name="LastPublishedByLookup" ma:index="64" nillable="true" ma:displayName="Last Published By" ma:default="" ma:list="{9E343742-310B-4684-A24C-1D137CB4B230}" ma:internalName="LastPublishedByLookup" ma:readOnly="true" ma:showField="LastPublishedBy" ma:web="4873beb7-5857-4685-be1f-d57550cc96cc">
-      <xsd:complexType>
-        <xsd:complexContent>
-          <xsd:extension base="dms:MultiChoiceLookup">
-            <xsd:sequence>
-              <xsd:element name="Value" type="dms:Lookup" maxOccurs="unbounded" minOccurs="0" nillable="true"/>
-            </xsd:sequence>
-          </xsd:extension>
-        </xsd:complexContent>
-      </xsd:complexType>
-    </xsd:element>
-    <xsd:element name="LastPublishTimeLookup" ma:index="65" nillable="true" ma:displayName="Last Published Date" ma:default="" ma:list="{9E343742-310B-4684-A24C-1D137CB4B230}" ma:internalName="LastPublishTimeLookup" ma:readOnly="true" ma:showField="LastPublishTime" ma:web="4873beb7-5857-4685-be1f-d57550cc96cc">
-      <xsd:complexType>
-        <xsd:complexContent>
-          <xsd:extension base="dms:MultiChoiceLookup">
-            <xsd:sequence>
-              <xsd:element name="Value" type="dms:Lookup" maxOccurs="unbounded" minOccurs="0" nillable="true"/>
-            </xsd:sequence>
-          </xsd:extension>
-        </xsd:complexContent>
-      </xsd:complexType>
-    </xsd:element>
-    <xsd:element name="LastPublishVersionLookup" ma:index="66" nillable="true" ma:displayName="Last Published Version" ma:default="" ma:list="{9E343742-310B-4684-A24C-1D137CB4B230}" ma:internalName="LastPublishVersionLookup" ma:readOnly="true" ma:showField="LastPublishVersion" ma:web="4873beb7-5857-4685-be1f-d57550cc96cc">
-      <xsd:complexType>
-        <xsd:complexContent>
-          <xsd:extension base="dms:MultiChoiceLookup">
-            <xsd:sequence>
-              <xsd:element name="Value" type="dms:Lookup" maxOccurs="unbounded" minOccurs="0" nillable="true"/>
-            </xsd:sequence>
-          </xsd:extension>
-        </xsd:complexContent>
-      </xsd:complexType>
-    </xsd:element>
-    <xsd:element name="TPLaunchHelpLinkType" ma:index="67" nillable="true" ma:displayName="Launch Help Link Type" ma:default="Template" ma:internalName="TPLaunchHelpLinkType">
-      <xsd:simpleType>
-        <xsd:restriction base="dms:Choice">
-          <xsd:enumeration value="Template"/>
-          <xsd:enumeration value="Training"/>
-          <xsd:enumeration value="URL"/>
-          <xsd:enumeration value="None"/>
-        </xsd:restriction>
-      </xsd:simpleType>
-    </xsd:element>
-    <xsd:element name="LegacyData" ma:index="68" nillable="true" ma:displayName="Legacy Data" ma:default="" ma:internalName="LegacyData" ma:readOnly="false">
-      <xsd:simpleType>
-        <xsd:restriction base="dms:Note"/>
-      </xsd:simpleType>
-    </xsd:element>
-    <xsd:element name="TPLaunchHelpLink" ma:index="69" nillable="true" ma:displayName="Link to Launch Help Topic" ma:default="" ma:internalName="TPLaunchHelpLink">
-      <xsd:simpleType>
-        <xsd:restriction base="dms:Text"/>
-      </xsd:simpleType>
-    </xsd:element>
-    <xsd:element name="LocComments" ma:index="70" nillable="true" ma:displayName="Loc Approval Comments" ma:default="" ma:internalName="LocComments" ma:readOnly="false">
-      <xsd:simpleType>
-        <xsd:restriction base="dms:Note"/>
-      </xsd:simpleType>
-    </xsd:element>
-    <xsd:element name="LocLastLocAttemptVersionLookup" ma:index="71" nillable="true" ma:displayName="Loc Last Loc Attempt Version" ma:default="" ma:list="{7DD1DCEC-E449-43D3-891F-7DC62F62AD21}" ma:internalName="LocLastLocAttemptVersionLookup" ma:readOnly="false" ma:showField="LastLocAttemptVersion" ma:web="4873beb7-5857-4685-be1f-d57550cc96cc">
-      <xsd:simpleType>
-        <xsd:restriction base="dms:Lookup"/>
-      </xsd:simpleType>
-    </xsd:element>
-    <xsd:element name="LocLastLocAttemptVersionTypeLookup" ma:index="72" nillable="true" ma:displayName="Loc Last Loc Attempt Version Type" ma:default="" ma:list="{7DD1DCEC-E449-43D3-891F-7DC62F62AD21}" ma:internalName="LocLastLocAttemptVersionTypeLookup" ma:readOnly="true" ma:showField="LastLocAttemptVersionType" ma:web="4873beb7-5857-4685-be1f-d57550cc96cc">
-      <xsd:simpleType>
-        <xsd:restriction base="dms:Lookup"/>
-      </xsd:simpleType>
-    </xsd:element>
-    <xsd:element name="LocManualTestRequired" ma:index="73" nillable="true" ma:displayName="Loc Manual Test Required" ma:default="" ma:internalName="LocManualTestRequired" ma:readOnly="false">
-      <xsd:simpleType>
-        <xsd:restriction base="dms:Boolean"/>
-      </xsd:simpleType>
-    </xsd:element>
-    <xsd:element name="LocMarketGroupTiers2" ma:index="74" nillable="true" ma:displayName="Loc Market Group Tiers" ma:internalName="LocMarketGroupTiers2" ma:readOnly="false">
-      <xsd:simpleType>
-        <xsd:restriction base="dms:Unknown"/>
-      </xsd:simpleType>
-    </xsd:element>
-    <xsd:element name="LocNewPublishedVersionLookup" ma:index="75" nillable="true" ma:displayName="Loc New Published Version Lookup" ma:default="" ma:list="{7DD1DCEC-E449-43D3-891F-7DC62F62AD21}" ma:internalName="LocNewPublishedVersionLookup" ma:readOnly="true" ma:showField="NewPublishedVersion" ma:web="4873beb7-5857-4685-be1f-d57550cc96cc">
-      <xsd:simpleType>
-        <xsd:restriction base="dms:Lookup"/>
-      </xsd:simpleType>
-    </xsd:element>
-    <xsd:element name="LocOverallHandbackStatusLookup" ma:index="76" nillable="true" ma:displayName="Loc Overall Handback Status" ma:default="" ma:list="{7DD1DCEC-E449-43D3-891F-7DC62F62AD21}" ma:internalName="LocOverallHandbackStatusLookup" ma:readOnly="true" ma:showField="OverallHandbackStatus" ma:web="4873beb7-5857-4685-be1f-d57550cc96cc">
-      <xsd:simpleType>
-        <xsd:restriction base="dms:Lookup"/>
-      </xsd:simpleType>
-    </xsd:element>
-    <xsd:element name="LocOverallLocStatusLookup" ma:index="77" nillable="true" ma:displayName="Loc Overall Localize Status" ma:default="" ma:list="{7DD1DCEC-E449-43D3-891F-7DC62F62AD21}" ma:internalName="LocOverallLocStatusLookup" ma:readOnly="true" ma:showField="OverallLocStatus" ma:web="4873beb7-5857-4685-be1f-d57550cc96cc">
-      <xsd:simpleType>
-        <xsd:restriction base="dms:Lookup"/>
-      </xsd:simpleType>
-    </xsd:element>
-    <xsd:element name="LocOverallPreviewStatusLookup" ma:index="78" nillable="true" ma:displayName="Loc Overall Preview Status" ma:default="" ma:list="{7DD1DCEC-E449-43D3-891F-7DC62F62AD21}" ma:internalName="LocOverallPreviewStatusLookup" ma:readOnly="true" ma:showField="OverallPreviewStatus" ma:web="4873beb7-5857-4685-be1f-d57550cc96cc">
-      <xsd:simpleType>
-        <xsd:restriction base="dms:Lookup"/>
-      </xsd:simpleType>
-    </xsd:element>
-    <xsd:element name="LocOverallPublishStatusLookup" ma:index="79" nillable="true" ma:displayName="Loc Overall Publish Status" ma:default="" ma:list="{7DD1DCEC-E449-43D3-891F-7DC62F62AD21}" ma:internalName="LocOverallPublishStatusLookup" ma:readOnly="true" ma:showField="OverallPublishStatus" ma:web="4873beb7-5857-4685-be1f-d57550cc96cc">
-      <xsd:simpleType>
-        <xsd:restriction base="dms:Lookup"/>
-      </xsd:simpleType>
-    </xsd:element>
-    <xsd:element name="IntlLocPriority" ma:index="80" nillable="true" ma:displayName="Loc Priority" ma:default="" ma:internalName="IntlLocPriority" ma:readOnly="false">
-      <xsd:simpleType>
-        <xsd:restriction base="dms:Unknown"/>
-      </xsd:simpleType>
-    </xsd:element>
-    <xsd:element name="LocProcessedForHandoffsLookup" ma:index="81" nillable="true" ma:displayName="Loc Processed For Handoffs" ma:default="" ma:list="{7DD1DCEC-E449-43D3-891F-7DC62F62AD21}" ma:internalName="LocProcessedForHandoffsLookup" ma:readOnly="true" ma:showField="ProcessedForHandoffs" ma:web="4873beb7-5857-4685-be1f-d57550cc96cc">
-      <xsd:simpleType>
-        <xsd:restriction base="dms:Lookup"/>
-      </xsd:simpleType>
-    </xsd:element>
-    <xsd:element name="LocProcessedForMarketsLookup" ma:index="82" nillable="true" ma:displayName="Loc Processed For Markets" ma:default="" ma:list="{7DD1DCEC-E449-43D3-891F-7DC62F62AD21}" ma:internalName="LocProcessedForMarketsLookup" ma:readOnly="true" ma:showField="ProcessedForMarkets" ma:web="4873beb7-5857-4685-be1f-d57550cc96cc">
-      <xsd:simpleType>
-        <xsd:restriction base="dms:Lookup"/>
-      </xsd:simpleType>
-    </xsd:element>
-    <xsd:element name="LocPublishedDependentAssetsLookup" ma:index="83" nillable="true" ma:displayName="Loc Published Dependent Assets" ma:default="" ma:list="{7DD1DCEC-E449-43D3-891F-7DC62F62AD21}" ma:internalName="LocPublishedDependentAssetsLookup" ma:readOnly="true" ma:showField="PublishedDependentAssets" ma:web="4873beb7-5857-4685-be1f-d57550cc96cc">
-      <xsd:simpleType>
-        <xsd:restriction base="dms:Lookup"/>
-      </xsd:simpleType>
-    </xsd:element>
-    <xsd:element name="LocPublishedLinkedAssetsLookup" ma:index="84" nillable="true" ma:displayName="Loc Published Linked Assets" ma:default="" ma:list="{7DD1DCEC-E449-43D3-891F-7DC62F62AD21}" ma:internalName="LocPublishedLinkedAssetsLookup" ma:readOnly="true" ma:showField="PublishedLinkedAssets" ma:web="4873beb7-5857-4685-be1f-d57550cc96cc">
-      <xsd:simpleType>
-        <xsd:restriction base="dms:Lookup"/>
-      </xsd:simpleType>
-    </xsd:element>
-    <xsd:element name="LocRecommendedHandoff" ma:index="85" nillable="true" ma:displayName="Loc Recommended Handoff" ma:default="" ma:indexed="true" ma:internalName="LocRecommendedHandoff" ma:readOnly="false">
-      <xsd:simpleType>
-        <xsd:restriction base="dms:Text"/>
-      </xsd:simpleType>
-    </xsd:element>
-    <xsd:element name="LocalizationTagsTaxHTField0" ma:index="87" nillable="true" ma:taxonomy="true" ma:internalName="LocalizationTagsTaxHTField0" ma:taxonomyFieldName="LocalizationTags" ma:displayName="Localization Tags" ma:readOnly="false" ma:default="" ma:fieldId="{00f02cb3-2c7c-424a-9c61-10e9b6878429}" ma:taxonomyMulti="true" ma:sspId="8f79753a-75d3-41f5-8ca3-40b843941b4f" ma:termSetId="5b7703a5-8e8b-4b58-8b31-1cea35331da3" ma:anchorId="00000000-0000-0000-0000-000000000000" ma:open="false" ma:isKeyword="false">
-      <xsd:complexType>
-        <xsd:sequence>
-          <xsd:element ref="pc:Terms" minOccurs="0" maxOccurs="1"/>
-        </xsd:sequence>
-      </xsd:complexType>
-    </xsd:element>
-    <xsd:element name="MachineTranslated" ma:index="88" nillable="true" ma:displayName="Machine Translated" ma:default="" ma:internalName="MachineTranslated" ma:readOnly="false">
-      <xsd:simpleType>
-        <xsd:restriction base="dms:Boolean"/>
-      </xsd:simpleType>
-    </xsd:element>
-    <xsd:element name="Manager" ma:index="89" nillable="true" ma:displayName="Manager" ma:hidden="true" ma:internalName="Manager" ma:readOnly="false">
-      <xsd:simpleType>
-        <xsd:restriction base="dms:Text"/>
-      </xsd:simpleType>
-    </xsd:element>
-    <xsd:element name="Markets" ma:index="90" nillable="true" ma:displayName="Markets" ma:default="" ma:description="Leave blank to show in all markets" ma:list="{2FBD1B11-2ACE-4FDC-B5A3-635D4ADF6F1B}" ma:internalName="Markets" ma:readOnly="false" ma:showField="MarketName" ma:web="4873beb7-5857-4685-be1f-d57550cc96cc">
-      <xsd:complexType>
-        <xsd:complexContent>
-          <xsd:extension base="dms:MultiChoiceLookup">
-            <xsd:sequence>
-              <xsd:element name="Value" type="dms:Lookup" maxOccurs="unbounded" minOccurs="0" nillable="true"/>
-            </xsd:sequence>
-          </xsd:extension>
-        </xsd:complexContent>
-      </xsd:complexType>
-    </xsd:element>
-    <xsd:element name="Milestone" ma:index="91" nillable="true" ma:displayName="Milestone" ma:default="" ma:internalName="Milestone" ma:readOnly="false">
-      <xsd:simpleType>
-        <xsd:restriction base="dms:Unknown"/>
-      </xsd:simpleType>
-    </xsd:element>
-    <xsd:element name="TPNamespace" ma:index="94" nillable="true" ma:displayName="Namespace" ma:default="" ma:internalName="TPNamespace">
-      <xsd:simpleType>
-        <xsd:restriction base="dms:Text"/>
-      </xsd:simpleType>
-    </xsd:element>
-    <xsd:element name="NumericId" ma:index="95" nillable="true" ma:displayName="Numeric ID" ma:default="" ma:indexed="true" ma:internalName="NumericId" ma:readOnly="false">
-      <xsd:simpleType>
-        <xsd:restriction base="dms:Number"/>
-      </xsd:simpleType>
-    </xsd:element>
-    <xsd:element name="NumOfRatingsLookup" ma:index="96" nillable="true" ma:displayName="NumOfRatings" ma:default="" ma:list="{9E343742-310B-4684-A24C-1D137CB4B230}" ma:internalName="NumOfRatingsLookup" ma:readOnly="true" ma:showField="NumOfRatings" ma:web="4873beb7-5857-4685-be1f-d57550cc96cc">
-      <xsd:complexType>
-        <xsd:complexContent>
-          <xsd:extension base="dms:MultiChoiceLookup">
-            <xsd:sequence>
-              <xsd:element name="Value" type="dms:Lookup" maxOccurs="unbounded" minOccurs="0" nillable="true"/>
-            </xsd:sequence>
-          </xsd:extension>
-        </xsd:complexContent>
-      </xsd:complexType>
-    </xsd:element>
-    <xsd:element name="OOCacheId" ma:index="97" nillable="true" ma:displayName="OOCacheId" ma:internalName="OOCacheId" ma:readOnly="false">
-      <xsd:simpleType>
-        <xsd:restriction base="dms:Text"/>
-      </xsd:simpleType>
-    </xsd:element>
-    <xsd:element name="OpenTemplate" ma:index="98" nillable="true" ma:displayName="Open Template" ma:default="true" ma:internalName="OpenTemplate">
-      <xsd:simpleType>
-        <xsd:restriction base="dms:Boolean"/>
-      </xsd:simpleType>
-    </xsd:element>
-    <xsd:element name="OriginAsset" ma:index="99" nillable="true" ma:displayName="Origin Asset" ma:default="" ma:internalName="OriginAsset" ma:readOnly="false">
-      <xsd:simpleType>
-        <xsd:restriction base="dms:Text"/>
-      </xsd:simpleType>
-    </xsd:element>
-    <xsd:element name="OriginalRelease" ma:index="100" nillable="true" ma:displayName="Original Release" ma:default="15" ma:internalName="OriginalRelease" ma:readOnly="false">
-      <xsd:simpleType>
-        <xsd:restriction base="dms:Choice">
-          <xsd:enumeration value="14"/>
-          <xsd:enumeration value="15"/>
-          <xsd:enumeration value="16"/>
-        </xsd:restriction>
-      </xsd:simpleType>
-    </xsd:element>
-    <xsd:element name="OriginalSourceMarket" ma:index="101" nillable="true" ma:displayName="Original Source Market Group" ma:default="" ma:internalName="OriginalSourceMarket" ma:readOnly="false">
-      <xsd:simpleType>
-        <xsd:restriction base="dms:Text"/>
-      </xsd:simpleType>
-    </xsd:element>
-    <xsd:element name="OutputCachingOn" ma:index="102" nillable="true" ma:displayName="Output Caching" ma:default="true" ma:hidden="true" ma:internalName="OutputCachingOn" ma:readOnly="false">
-      <xsd:simpleType>
-        <xsd:restriction base="dms:Boolean"/>
-      </xsd:simpleType>
-    </xsd:element>
-    <xsd:element name="ParentAssetId" ma:index="103" nillable="true" ma:displayName="Parent Asset Id" ma:default="" ma:internalName="ParentAssetId" ma:readOnly="false">
-      <xsd:simpleType>
-        <xsd:restriction base="dms:Text"/>
-      </xsd:simpleType>
-    </xsd:element>
-    <xsd:element name="PlannedPubDate" ma:index="104" nillable="true" ma:displayName="Planned Publish Date" ma:default="" ma:indexed="true" ma:internalName="PlannedPubDate" ma:readOnly="false">
-      <xsd:simpleType>
-        <xsd:restriction base="dms:DateTime"/>
-      </xsd:simpleType>
-    </xsd:element>
-    <xsd:element name="PolicheckWords" ma:index="105" nillable="true" ma:displayName="Policheck Words" ma:default="" ma:internalName="PolicheckWords" ma:readOnly="false">
-      <xsd:simpleType>
-        <xsd:restriction base="dms:Text"/>
-      </xsd:simpleType>
-    </xsd:element>
-    <xsd:element name="BusinessGroup" ma:index="106" nillable="true" ma:displayName="Product Division Owner" ma:default="" ma:internalName="BusinessGroup" ma:readOnly="false">
-      <xsd:simpleType>
-        <xsd:restriction base="dms:Unknown"/>
-      </xsd:simpleType>
-    </xsd:element>
-    <xsd:element name="UAProjectedTotalWords" ma:index="107" nillable="true" ma:displayName="Projected Word Count" ma:default="" ma:internalName="UAProjectedTotalWords" ma:readOnly="false">
-      <xsd:simpleType>
-        <xsd:restriction base="dms:Unknown"/>
-      </xsd:simpleType>
-    </xsd:element>
-    <xsd:element name="Provider" ma:index="108" nillable="true" ma:displayName="Provider" ma:default="" ma:internalName="Provider" ma:readOnly="false">
-      <xsd:simpleType>
-        <xsd:restriction base="dms:Unknown"/>
-      </xsd:simpleType>
-    </xsd:element>
-    <xsd:element name="Providers" ma:index="109" nillable="true" ma:displayName="Providers" ma:default="" ma:internalName="Providers">
-      <xsd:simpleType>
-        <xsd:restriction base="dms:Unknown"/>
-      </xsd:simpleType>
-    </xsd:element>
-    <xsd:element name="PublishStatusLookup" ma:index="110" nillable="true" ma:displayName="Publish Status" ma:default="" ma:list="{9E343742-310B-4684-A24C-1D137CB4B230}" ma:internalName="PublishStatusLookup" ma:readOnly="false" ma:showField="PublishStatus" ma:web="4873beb7-5857-4685-be1f-d57550cc96cc">
-      <xsd:complexType>
-        <xsd:complexContent>
-          <xsd:extension base="dms:MultiChoiceLookup">
-            <xsd:sequence>
-              <xsd:element name="Value" type="dms:Lookup" maxOccurs="unbounded" minOccurs="0" nillable="true"/>
-            </xsd:sequence>
-          </xsd:extension>
-        </xsd:complexContent>
-      </xsd:complexType>
-    </xsd:element>
-    <xsd:element name="PublishTargets" ma:index="111" nillable="true" ma:displayName="Publish Target" ma:default="OfficeOnlineVNext" ma:internalName="PublishTargets" ma:readOnly="false">
-      <xsd:simpleType>
-        <xsd:restriction base="dms:Unknown"/>
-      </xsd:simpleType>
-    </xsd:element>
-    <xsd:element name="RecommendationsModifier" ma:index="112" nillable="true" ma:displayName="Recommendations Modifier" ma:default="" ma:internalName="RecommendationsModifier" ma:readOnly="false">
-      <xsd:simpleType>
-        <xsd:restriction base="dms:Number"/>
-      </xsd:simpleType>
-    </xsd:element>
-    <xsd:element name="ArtSampleDocs" ma:index="113" nillable="true" ma:displayName="Sample Docs" ma:default="" ma:hidden="true" ma:internalName="ArtSampleDocs" ma:readOnly="false">
-      <xsd:simpleType>
-        <xsd:restriction base="dms:Text"/>
-      </xsd:simpleType>
-    </xsd:element>
-    <xsd:element name="ScenarioTagsTaxHTField0" ma:index="115" nillable="true" ma:taxonomy="true" ma:internalName="ScenarioTagsTaxHTField0" ma:taxonomyFieldName="ScenarioTags" ma:displayName="Scenarios" ma:readOnly="false" ma:default="" ma:fieldId="{93aef74d-6c78-4815-8310-51477dceeccc}" ma:taxonomyMulti="true" ma:sspId="8f79753a-75d3-41f5-8ca3-40b843941b4f" ma:termSetId="4b7d5f16-e2f2-4fc0-bab3-6e8b931e57d6" ma:anchorId="00000000-0000-0000-0000-000000000000" ma:open="false" ma:isKeyword="false">
-      <xsd:complexType>
-        <xsd:sequence>
-          <xsd:element ref="pc:Terms" minOccurs="0" maxOccurs="1"/>
-        </xsd:sequence>
-      </xsd:complexType>
-    </xsd:element>
-    <xsd:element name="ShowIn" ma:index="117" nillable="true" ma:displayName="Show In" ma:default="Show everywhere" ma:internalName="ShowIn" ma:readOnly="false">
-      <xsd:simpleType>
-        <xsd:restriction base="dms:Choice">
-          <xsd:enumeration value="Hide on web"/>
-          <xsd:enumeration value="On Web no search"/>
-          <xsd:enumeration value="Show everywhere"/>
-          <xsd:enumeration value="Special use only"/>
-        </xsd:restriction>
-      </xsd:simpleType>
-    </xsd:element>
-    <xsd:element name="SourceTitle" ma:index="118" nillable="true" ma:displayName="Source Title" ma:default="" ma:indexed="true" ma:internalName="SourceTitle" ma:readOnly="false">
-      <xsd:simpleType>
-        <xsd:restriction base="dms:Text"/>
-      </xsd:simpleType>
-    </xsd:element>
-    <xsd:element name="CSXSubmissionDate" ma:index="119" nillable="true" ma:displayName="Submission Date" ma:default="" ma:internalName="CSXSubmissionDate" ma:readOnly="false">
-      <xsd:simpleType>
-        <xsd:restriction base="dms:DateTime"/>
-      </xsd:simpleType>
-    </xsd:element>
-    <xsd:element name="SubmitterId" ma:index="120" nillable="true" ma:displayName="Submitter ID" ma:default="" ma:internalName="SubmitterId" ma:readOnly="false">
-      <xsd:simpleType>
-        <xsd:restriction base="dms:Text"/>
-      </xsd:simpleType>
-    </xsd:element>
-    <xsd:element name="TaxCatchAll" ma:index="121" nillable="true" ma:displayName="Taxonomy Catch All Column" ma:hidden="true" ma:list="{530f955b-6704-4601-bd83-f81d87f1e440}" ma:internalName="TaxCatchAll" ma:showField="CatchAllData" ma:web="4873beb7-5857-4685-be1f-d57550cc96cc">
-      <xsd:complexType>
-        <xsd:complexContent>
-          <xsd:extension base="dms:MultiChoiceLookup">
-            <xsd:sequence>
-              <xsd:element name="Value" type="dms:Lookup" maxOccurs="unbounded" minOccurs="0" nillable="true"/>
-            </xsd:sequence>
-          </xsd:extension>
-        </xsd:complexContent>
-      </xsd:complexType>
-    </xsd:element>
-    <xsd:element name="TaxCatchAllLabel" ma:index="122" nillable="true" ma:displayName="Taxonomy Catch All Column1" ma:hidden="true" ma:list="{530f955b-6704-4601-bd83-f81d87f1e440}" ma:internalName="TaxCatchAllLabel" ma:readOnly="true" ma:showField="CatchAllDataLabel" ma:web="4873beb7-5857-4685-be1f-d57550cc96cc">
-      <xsd:complexType>
-        <xsd:complexContent>
-          <xsd:extension base="dms:MultiChoiceLookup">
-            <xsd:sequence>
-              <xsd:element name="Value" type="dms:Lookup" maxOccurs="unbounded" minOccurs="0" nillable="true"/>
-            </xsd:sequence>
-          </xsd:extension>
-        </xsd:complexContent>
-      </xsd:complexType>
-    </xsd:element>
-    <xsd:element name="TemplateStatus" ma:index="123" nillable="true" ma:displayName="Template Status" ma:default="" ma:internalName="TemplateStatus">
-      <xsd:simpleType>
-        <xsd:restriction base="dms:Unknown"/>
-      </xsd:simpleType>
-    </xsd:element>
-    <xsd:element name="TemplateTemplateType" ma:index="124" nillable="true" ma:displayName="Template Type" ma:default="" ma:internalName="TemplateTemplateType">
-      <xsd:simpleType>
-        <xsd:restriction base="dms:Unknown"/>
-      </xsd:simpleType>
-    </xsd:element>
-    <xsd:element name="ThumbnailAssetId" ma:index="125" nillable="true" ma:displayName="Thumbnail Image Asset" ma:default="" ma:internalName="ThumbnailAssetId" ma:readOnly="false">
-      <xsd:simpleType>
-        <xsd:restriction base="dms:Text"/>
-      </xsd:simpleType>
-    </xsd:element>
-    <xsd:element name="TimesCloned" ma:index="126" nillable="true" ma:displayName="Times Cloned" ma:default="" ma:internalName="TimesCloned" ma:readOnly="false">
-      <xsd:simpleType>
-        <xsd:restriction base="dms:Number"/>
-      </xsd:simpleType>
-    </xsd:element>
-    <xsd:element name="TrustLevel" ma:index="128" nillable="true" ma:displayName="Trust Level" ma:default="1 Microsoft Managed Content" ma:internalName="TrustLevel" ma:readOnly="false">
-      <xsd:simpleType>
-        <xsd:restriction base="dms:Unknown"/>
-      </xsd:simpleType>
-    </xsd:element>
-    <xsd:element name="UALocComments" ma:index="129" nillable="true" ma:displayName="UA Loc Comments" ma:default="" ma:internalName="UALocComments" ma:readOnly="false">
-      <xsd:simpleType>
-        <xsd:restriction base="dms:Note"/>
-      </xsd:simpleType>
-    </xsd:element>
-    <xsd:element name="UALocRecommendation" ma:index="130" nillable="true" ma:displayName="UA Loc Recommendation" ma:default="Localize" ma:internalName="UALocRecommendation" ma:readOnly="false">
-      <xsd:simpleType>
-        <xsd:restriction base="dms:Choice">
-          <xsd:enumeration value="Localize"/>
-          <xsd:enumeration value="Never Localize"/>
-          <xsd:enumeration value="Priority Localize"/>
-        </xsd:restriction>
-      </xsd:simpleType>
-    </xsd:element>
-    <xsd:element name="UANotes" ma:index="131" nillable="true" ma:displayName="UA Notes" ma:default="" ma:internalName="UANotes" ma:readOnly="false">
-      <xsd:simpleType>
-        <xsd:restriction base="dms:Note"/>
-      </xsd:simpleType>
-    </xsd:element>
-    <xsd:element name="TPAppVersion" ma:index="132" nillable="true" ma:displayName="Version" ma:default="" ma:internalName="TPAppVersion">
-      <xsd:simpleType>
-        <xsd:restriction base="dms:Text"/>
-      </xsd:simpleType>
-    </xsd:element>
-    <xsd:element name="VoteCount" ma:index="133" nillable="true" ma:displayName="Vote Count" ma:default="" ma:internalName="VoteCount" ma:readOnly="false">
-      <xsd:simpleType>
-        <xsd:restriction base="dms:Unknown"/>
-      </xsd:simpleType>
-    </xsd:element>
-  </xsd:schema>
-  <xsd:schema xmlns="http://schemas.openxmlformats.org/package/2006/metadata/core-properties" xmlns:xsd="http://www.w3.org/2001/XMLSchema" xmlns:xsi="http://www.w3.org/2001/XMLSchema-instance" xmlns:dc="http://purl.org/dc/elements/1.1/" xmlns:dcterms="http://purl.org/dc/terms/" xmlns:odoc="http://schemas.microsoft.com/internal/obd" targetNamespace="http://schemas.openxmlformats.org/package/2006/metadata/core-properties" elementFormDefault="qualified" attributeFormDefault="unqualified" blockDefault="#all">
-    <xsd:import namespace="http://purl.org/dc/elements/1.1/" schemaLocation="http://dublincore.org/schemas/xmls/qdc/2003/04/02/dc.xsd"/>
-    <xsd:import namespace="http://purl.org/dc/terms/" schemaLocation="http://dublincore.org/schemas/xmls/qdc/2003/04/02/dcterms.xsd"/>
-    <xsd:element name="coreProperties" type="CT_coreProperties"/>
-    <xsd:complexType name="CT_coreProperties">
-      <xsd:all>
-        <xsd:element ref="dc:creator" minOccurs="0" maxOccurs="1"/>
-        <xsd:element ref="dcterms:created" minOccurs="0" maxOccurs="1"/>
-        <xsd:element ref="dc:identifier" minOccurs="0" maxOccurs="1"/>
-        <xsd:element name="contentType" minOccurs="0" maxOccurs="1" type="xsd:string" ma:index="22" ma:displayName="Content Type"/>
-        <xsd:element ref="dc:title" minOccurs="0" maxOccurs="1" ma:index="127" ma:displayName="Title"/>
-        <xsd:element ref="dc:subject" minOccurs="0" maxOccurs="1"/>
-        <xsd:element ref="dc:description" minOccurs="0" maxOccurs="1"/>
-        <xsd:element name="keywords" minOccurs="0" maxOccurs="1" type="xsd:string"/>
-        <xsd:element ref="dc:language" minOccurs="0" maxOccurs="1"/>
-        <xsd:element name="category" minOccurs="0" maxOccurs="1" type="xsd:string"/>
-        <xsd:element name="version" minOccurs="0" maxOccurs="1" type="xsd:string"/>
-        <xsd:element name="revision" minOccurs="0" maxOccurs="1" type="xsd:string">
-          <xsd:annotation>
-            <xsd:documentation>
-                        This value indicates the number of saves or revisions. The application is responsible for updating this value after each revision.
-                    </xsd:documentation>
-          </xsd:annotation>
-        </xsd:element>
-        <xsd:element name="lastModifiedBy" minOccurs="0" maxOccurs="1" type="xsd:string"/>
-        <xsd:element ref="dcterms:modified" minOccurs="0" maxOccurs="1"/>
-        <xsd:element name="contentStatus" minOccurs="0" maxOccurs="1" type="xsd:string"/>
-      </xsd:all>
-    </xsd:complexType>
-  </xsd:schema>
-  <xs:schema xmlns:pc="http://schemas.microsoft.com/office/infopath/2007/PartnerControls" xmlns:xs="http://www.w3.org/2001/XMLSchema" targetNamespace="http://schemas.microsoft.com/office/infopath/2007/PartnerControls" elementFormDefault="qualified" attributeFormDefault="unqualified">
-    <xs:element name="Person">
-      <xs:complexType>
-        <xs:sequence>
-          <xs:element ref="pc:DisplayName" minOccurs="0"/>
-          <xs:element ref="pc:AccountId" minOccurs="0"/>
-          <xs:element ref="pc:AccountType" minOccurs="0"/>
-        </xs:sequence>
-      </xs:complexType>
-    </xs:element>
-    <xs:element name="DisplayName" type="xs:string"/>
-    <xs:element name="AccountId" type="xs:string"/>
-    <xs:element name="AccountType" type="xs:string"/>
-    <xs:element name="BDCAssociatedEntity">
-      <xs:complexType>
-        <xs:sequence>
-          <xs:element ref="pc:BDCEntity" minOccurs="0" maxOccurs="unbounded"/>
-        </xs:sequence>
-        <xs:attribute ref="pc:EntityNamespace"/>
-        <xs:attribute ref="pc:EntityName"/>
-        <xs:attribute ref="pc:SystemInstanceName"/>
-        <xs:attribute ref="pc:AssociationName"/>
-      </xs:complexType>
-    </xs:element>
-    <xs:attribute name="EntityNamespace" type="xs:string"/>
-    <xs:attribute name="EntityName" type="xs:string"/>
-    <xs:attribute name="SystemInstanceName" type="xs:string"/>
-    <xs:attribute name="AssociationName" type="xs:string"/>
-    <xs:element name="BDCEntity">
-      <xs:complexType>
-        <xs:sequence>
-          <xs:element ref="pc:EntityDisplayName" minOccurs="0"/>
-          <xs:element ref="pc:EntityInstanceReference" minOccurs="0"/>
-          <xs:element ref="pc:EntityId1" minOccurs="0"/>
-          <xs:element ref="pc:EntityId2" minOccurs="0"/>
-          <xs:element ref="pc:EntityId3" minOccurs="0"/>
-          <xs:element ref="pc:EntityId4" minOccurs="0"/>
-          <xs:element ref="pc:EntityId5" minOccurs="0"/>
-        </xs:sequence>
-      </xs:complexType>
-    </xs:element>
-    <xs:element name="EntityDisplayName" type="xs:string"/>
-    <xs:element name="EntityInstanceReference" type="xs:string"/>
-    <xs:element name="EntityId1" type="xs:string"/>
-    <xs:element name="EntityId2" type="xs:string"/>
-    <xs:element name="EntityId3" type="xs:string"/>
-    <xs:element name="EntityId4" type="xs:string"/>
-    <xs:element name="EntityId5" type="xs:string"/>
-    <xs:element name="Terms">
-      <xs:complexType>
-        <xs:sequence>
-          <xs:element ref="pc:TermInfo" minOccurs="0" maxOccurs="unbounded"/>
-        </xs:sequence>
-      </xs:complexType>
-    </xs:element>
-    <xs:element name="TermInfo">
-      <xs:complexType>
-        <xs:sequence>
-          <xs:element ref="pc:TermName" minOccurs="0"/>
-          <xs:element ref="pc:TermId" minOccurs="0"/>
-        </xs:sequence>
-      </xs:complexType>
-    </xs:element>
-    <xs:element name="TermName" type="xs:string"/>
-    <xs:element name="TermId" type="xs:string"/>
-  </xs:schema>
-</ct:contentTypeSchema>
+<?mso-contentType ?>
+<FormTemplates xmlns="http://schemas.microsoft.com/sharepoint/v3/contenttype/forms">
+  <Display>DocumentLibraryForm</Display>
+  <Edit>AssetEditForm</Edit>
+  <New>DocumentLibraryForm</New>
+</FormTemplates>
 </file>
 
 <file path=customXml/item2.xml><?xml version="1.0" encoding="utf-8"?>
@@ -5192,15 +4502,1068 @@
 </file>
 
 <file path=customXml/item3.xml><?xml version="1.0" encoding="utf-8"?>
-<?mso-contentType ?>
-<FormTemplates xmlns="http://schemas.microsoft.com/sharepoint/v3/contenttype/forms">
-  <Display>DocumentLibraryForm</Display>
-  <Edit>AssetEditForm</Edit>
-  <New>DocumentLibraryForm</New>
-</FormTemplates>
+<ct:contentTypeSchema xmlns:ct="http://schemas.microsoft.com/office/2006/metadata/contentType" xmlns:ma="http://schemas.microsoft.com/office/2006/metadata/properties/metaAttributes" ct:_="" ma:_="" ma:contentTypeName="TemplateFile" ma:contentTypeID="0x0101006EDDDB5EE6D98C44930B742096920B300400F5B6D36B3EF94B4E9A635CDF2A18F5B8" ma:contentTypeVersion="72" ma:contentTypeDescription="Create a new document." ma:contentTypeScope="" ma:versionID="a23e56308344d904b51738559c3d67c9">
+  <xsd:schema xmlns:xsd="http://www.w3.org/2001/XMLSchema" xmlns:xs="http://www.w3.org/2001/XMLSchema" xmlns:p="http://schemas.microsoft.com/office/2006/metadata/properties" xmlns:ns2="4873beb7-5857-4685-be1f-d57550cc96cc" targetNamespace="http://schemas.microsoft.com/office/2006/metadata/properties" ma:root="true" ma:fieldsID="cd0908cc4600e77bf5da051303e00c8d" ns2:_="">
+    <xsd:import namespace="4873beb7-5857-4685-be1f-d57550cc96cc"/>
+    <xsd:element name="properties">
+      <xsd:complexType>
+        <xsd:sequence>
+          <xsd:element name="documentManagement">
+            <xsd:complexType>
+              <xsd:all>
+                <xsd:element ref="ns2:AcquiredFrom" minOccurs="0"/>
+                <xsd:element ref="ns2:UACurrentWords" minOccurs="0"/>
+                <xsd:element ref="ns2:TPApplication" minOccurs="0"/>
+                <xsd:element ref="ns2:ApprovalLog" minOccurs="0"/>
+                <xsd:element ref="ns2:ApprovalStatus" minOccurs="0"/>
+                <xsd:element ref="ns2:AssetStart" minOccurs="0"/>
+                <xsd:element ref="ns2:AssetExpire" minOccurs="0"/>
+                <xsd:element ref="ns2:AssetId" minOccurs="0"/>
+                <xsd:element ref="ns2:IsSearchable" minOccurs="0"/>
+                <xsd:element ref="ns2:AssetType" minOccurs="0"/>
+                <xsd:element ref="ns2:APAuthor" minOccurs="0"/>
+                <xsd:element ref="ns2:AverageRating" minOccurs="0"/>
+                <xsd:element ref="ns2:BlockPublish" minOccurs="0"/>
+                <xsd:element ref="ns2:BugNumber" minOccurs="0"/>
+                <xsd:element ref="ns2:CampaignTagsTaxHTField0" minOccurs="0"/>
+                <xsd:element ref="ns2:TPClientViewer" minOccurs="0"/>
+                <xsd:element ref="ns2:ClipArtFilename" minOccurs="0"/>
+                <xsd:element ref="ns2:TPCommandLine" minOccurs="0"/>
+                <xsd:element ref="ns2:TPComponent" minOccurs="0"/>
+                <xsd:element ref="ns2:ContentItem" minOccurs="0"/>
+                <xsd:element ref="ns2:CrawlForDependencies" minOccurs="0"/>
+                <xsd:element ref="ns2:CSXHash" minOccurs="0"/>
+                <xsd:element ref="ns2:CSXSubmissionMarket" minOccurs="0"/>
+                <xsd:element ref="ns2:CSXUpdate" minOccurs="0"/>
+                <xsd:element ref="ns2:IntlLangReviewDate" minOccurs="0"/>
+                <xsd:element ref="ns2:IsDeleted" minOccurs="0"/>
+                <xsd:element ref="ns2:APDescription" minOccurs="0"/>
+                <xsd:element ref="ns2:DirectSourceMarket" minOccurs="0"/>
+                <xsd:element ref="ns2:Downloads" minOccurs="0"/>
+                <xsd:element ref="ns2:DSATActionTaken" minOccurs="0"/>
+                <xsd:element ref="ns2:APEditor" minOccurs="0"/>
+                <xsd:element ref="ns2:EditorialStatus" minOccurs="0"/>
+                <xsd:element ref="ns2:EditorialTags" minOccurs="0"/>
+                <xsd:element ref="ns2:TPExecutable" minOccurs="0"/>
+                <xsd:element ref="ns2:FeatureTagsTaxHTField0" minOccurs="0"/>
+                <xsd:element ref="ns2:TPFriendlyName" minOccurs="0"/>
+                <xsd:element ref="ns2:FriendlyTitle" minOccurs="0"/>
+                <xsd:element ref="ns2:PrimaryImageGen" minOccurs="0"/>
+                <xsd:element ref="ns2:HandoffToMSDN" minOccurs="0"/>
+                <xsd:element ref="ns2:InProjectListLookup" minOccurs="0"/>
+                <xsd:element ref="ns2:TPInstallLocation" minOccurs="0"/>
+                <xsd:element ref="ns2:InternalTagsTaxHTField0" minOccurs="0"/>
+                <xsd:element ref="ns2:IntlLangReview" minOccurs="0"/>
+                <xsd:element ref="ns2:IntlLangReviewer" minOccurs="0"/>
+                <xsd:element ref="ns2:MarketSpecific" minOccurs="0"/>
+                <xsd:element ref="ns2:LastCompleteVersionLookup" minOccurs="0"/>
+                <xsd:element ref="ns2:LastHandOff" minOccurs="0"/>
+                <xsd:element ref="ns2:LastModifiedDateTime" minOccurs="0"/>
+                <xsd:element ref="ns2:LastPreviewErrorLookup" minOccurs="0"/>
+                <xsd:element ref="ns2:LastPreviewResultLookup" minOccurs="0"/>
+                <xsd:element ref="ns2:LastPreviewAttemptDateLookup" minOccurs="0"/>
+                <xsd:element ref="ns2:LastPreviewedByLookup" minOccurs="0"/>
+                <xsd:element ref="ns2:LastPreviewTimeLookup" minOccurs="0"/>
+                <xsd:element ref="ns2:LastPreviewVersionLookup" minOccurs="0"/>
+                <xsd:element ref="ns2:LastPublishErrorLookup" minOccurs="0"/>
+                <xsd:element ref="ns2:LastPublishResultLookup" minOccurs="0"/>
+                <xsd:element ref="ns2:LastPublishAttemptDateLookup" minOccurs="0"/>
+                <xsd:element ref="ns2:LastPublishedByLookup" minOccurs="0"/>
+                <xsd:element ref="ns2:LastPublishTimeLookup" minOccurs="0"/>
+                <xsd:element ref="ns2:LastPublishVersionLookup" minOccurs="0"/>
+                <xsd:element ref="ns2:TPLaunchHelpLinkType" minOccurs="0"/>
+                <xsd:element ref="ns2:LegacyData" minOccurs="0"/>
+                <xsd:element ref="ns2:TPLaunchHelpLink" minOccurs="0"/>
+                <xsd:element ref="ns2:LocComments" minOccurs="0"/>
+                <xsd:element ref="ns2:LocLastLocAttemptVersionLookup" minOccurs="0"/>
+                <xsd:element ref="ns2:LocLastLocAttemptVersionTypeLookup" minOccurs="0"/>
+                <xsd:element ref="ns2:LocManualTestRequired" minOccurs="0"/>
+                <xsd:element ref="ns2:LocMarketGroupTiers2" minOccurs="0"/>
+                <xsd:element ref="ns2:LocNewPublishedVersionLookup" minOccurs="0"/>
+                <xsd:element ref="ns2:LocOverallHandbackStatusLookup" minOccurs="0"/>
+                <xsd:element ref="ns2:LocOverallLocStatusLookup" minOccurs="0"/>
+                <xsd:element ref="ns2:LocOverallPreviewStatusLookup" minOccurs="0"/>
+                <xsd:element ref="ns2:LocOverallPublishStatusLookup" minOccurs="0"/>
+                <xsd:element ref="ns2:IntlLocPriority" minOccurs="0"/>
+                <xsd:element ref="ns2:LocProcessedForHandoffsLookup" minOccurs="0"/>
+                <xsd:element ref="ns2:LocProcessedForMarketsLookup" minOccurs="0"/>
+                <xsd:element ref="ns2:LocPublishedDependentAssetsLookup" minOccurs="0"/>
+                <xsd:element ref="ns2:LocPublishedLinkedAssetsLookup" minOccurs="0"/>
+                <xsd:element ref="ns2:LocRecommendedHandoff" minOccurs="0"/>
+                <xsd:element ref="ns2:LocalizationTagsTaxHTField0" minOccurs="0"/>
+                <xsd:element ref="ns2:MachineTranslated" minOccurs="0"/>
+                <xsd:element ref="ns2:Manager" minOccurs="0"/>
+                <xsd:element ref="ns2:Markets" minOccurs="0"/>
+                <xsd:element ref="ns2:Milestone" minOccurs="0"/>
+                <xsd:element ref="ns2:TPNamespace" minOccurs="0"/>
+                <xsd:element ref="ns2:NumericId" minOccurs="0"/>
+                <xsd:element ref="ns2:NumOfRatingsLookup" minOccurs="0"/>
+                <xsd:element ref="ns2:OOCacheId" minOccurs="0"/>
+                <xsd:element ref="ns2:OpenTemplate" minOccurs="0"/>
+                <xsd:element ref="ns2:OriginAsset" minOccurs="0"/>
+                <xsd:element ref="ns2:OriginalRelease" minOccurs="0"/>
+                <xsd:element ref="ns2:OriginalSourceMarket" minOccurs="0"/>
+                <xsd:element ref="ns2:OutputCachingOn" minOccurs="0"/>
+                <xsd:element ref="ns2:ParentAssetId" minOccurs="0"/>
+                <xsd:element ref="ns2:PlannedPubDate" minOccurs="0"/>
+                <xsd:element ref="ns2:PolicheckWords" minOccurs="0"/>
+                <xsd:element ref="ns2:BusinessGroup" minOccurs="0"/>
+                <xsd:element ref="ns2:UAProjectedTotalWords" minOccurs="0"/>
+                <xsd:element ref="ns2:Provider" minOccurs="0"/>
+                <xsd:element ref="ns2:Providers" minOccurs="0"/>
+                <xsd:element ref="ns2:PublishStatusLookup" minOccurs="0"/>
+                <xsd:element ref="ns2:PublishTargets" minOccurs="0"/>
+                <xsd:element ref="ns2:RecommendationsModifier" minOccurs="0"/>
+                <xsd:element ref="ns2:ArtSampleDocs" minOccurs="0"/>
+                <xsd:element ref="ns2:ScenarioTagsTaxHTField0" minOccurs="0"/>
+                <xsd:element ref="ns2:ShowIn" minOccurs="0"/>
+                <xsd:element ref="ns2:SourceTitle" minOccurs="0"/>
+                <xsd:element ref="ns2:CSXSubmissionDate" minOccurs="0"/>
+                <xsd:element ref="ns2:SubmitterId" minOccurs="0"/>
+                <xsd:element ref="ns2:TaxCatchAll" minOccurs="0"/>
+                <xsd:element ref="ns2:TaxCatchAllLabel" minOccurs="0"/>
+                <xsd:element ref="ns2:TemplateStatus" minOccurs="0"/>
+                <xsd:element ref="ns2:TemplateTemplateType" minOccurs="0"/>
+                <xsd:element ref="ns2:ThumbnailAssetId" minOccurs="0"/>
+                <xsd:element ref="ns2:TimesCloned" minOccurs="0"/>
+                <xsd:element ref="ns2:TrustLevel" minOccurs="0"/>
+                <xsd:element ref="ns2:UALocComments" minOccurs="0"/>
+                <xsd:element ref="ns2:UALocRecommendation" minOccurs="0"/>
+                <xsd:element ref="ns2:UANotes" minOccurs="0"/>
+                <xsd:element ref="ns2:TPAppVersion" minOccurs="0"/>
+                <xsd:element ref="ns2:VoteCount" minOccurs="0"/>
+              </xsd:all>
+            </xsd:complexType>
+          </xsd:element>
+        </xsd:sequence>
+      </xsd:complexType>
+    </xsd:element>
+  </xsd:schema>
+  <xsd:schema xmlns:xsd="http://www.w3.org/2001/XMLSchema" xmlns:xs="http://www.w3.org/2001/XMLSchema" xmlns:dms="http://schemas.microsoft.com/office/2006/documentManagement/types" xmlns:pc="http://schemas.microsoft.com/office/infopath/2007/PartnerControls" targetNamespace="4873beb7-5857-4685-be1f-d57550cc96cc" elementFormDefault="qualified">
+    <xsd:import namespace="http://schemas.microsoft.com/office/2006/documentManagement/types"/>
+    <xsd:import namespace="http://schemas.microsoft.com/office/infopath/2007/PartnerControls"/>
+    <xsd:element name="AcquiredFrom" ma:index="1" nillable="true" ma:displayName="Acquired From" ma:default="Internal MS" ma:internalName="AcquiredFrom" ma:readOnly="false">
+      <xsd:simpleType>
+        <xsd:restriction base="dms:Choice">
+          <xsd:enumeration value="Internal MS"/>
+          <xsd:enumeration value="Community"/>
+          <xsd:enumeration value="MVP"/>
+          <xsd:enumeration value="Publisher"/>
+          <xsd:enumeration value="Partner"/>
+          <xsd:enumeration value="None"/>
+        </xsd:restriction>
+      </xsd:simpleType>
+    </xsd:element>
+    <xsd:element name="UACurrentWords" ma:index="2" nillable="true" ma:displayName="Actual Word Count" ma:default="" ma:internalName="UACurrentWords" ma:readOnly="false">
+      <xsd:simpleType>
+        <xsd:restriction base="dms:Unknown"/>
+      </xsd:simpleType>
+    </xsd:element>
+    <xsd:element name="TPApplication" ma:index="3" nillable="true" ma:displayName="Application to Open Template With" ma:default="" ma:internalName="TPApplication">
+      <xsd:simpleType>
+        <xsd:restriction base="dms:Text"/>
+      </xsd:simpleType>
+    </xsd:element>
+    <xsd:element name="ApprovalLog" ma:index="4" nillable="true" ma:displayName="Approval Log" ma:default="" ma:hidden="true" ma:internalName="ApprovalLog" ma:readOnly="false">
+      <xsd:simpleType>
+        <xsd:restriction base="dms:Note"/>
+      </xsd:simpleType>
+    </xsd:element>
+    <xsd:element name="ApprovalStatus" ma:index="5" nillable="true" ma:displayName="Approval Status" ma:default="InProgress" ma:internalName="ApprovalStatus" ma:readOnly="false">
+      <xsd:simpleType>
+        <xsd:restriction base="dms:Choice">
+          <xsd:enumeration value="InProgress"/>
+          <xsd:enumeration value="Rejected"/>
+          <xsd:enumeration value="Questionable"/>
+          <xsd:enumeration value="ApprovedAutomatic"/>
+          <xsd:enumeration value="ApprovedManual"/>
+          <xsd:enumeration value="On Hold"/>
+          <xsd:enumeration value="Needs Review"/>
+          <xsd:enumeration value="A Violation"/>
+          <xsd:enumeration value="Unpublished Violation"/>
+        </xsd:restriction>
+      </xsd:simpleType>
+    </xsd:element>
+    <xsd:element name="AssetStart" ma:index="6" nillable="true" ma:displayName="Asset Begin Date" ma:default="[Today]" ma:internalName="AssetStart" ma:readOnly="false">
+      <xsd:simpleType>
+        <xsd:restriction base="dms:DateTime"/>
+      </xsd:simpleType>
+    </xsd:element>
+    <xsd:element name="AssetExpire" ma:index="7" nillable="true" ma:displayName="Asset End Date" ma:default="2029-01-01T08:00:00Z" ma:format="DateTime" ma:internalName="AssetExpire" ma:readOnly="false">
+      <xsd:simpleType>
+        <xsd:restriction base="dms:DateTime"/>
+      </xsd:simpleType>
+    </xsd:element>
+    <xsd:element name="AssetId" ma:index="8" nillable="true" ma:displayName="Asset ID" ma:default="" ma:indexed="true" ma:internalName="AssetId" ma:readOnly="false">
+      <xsd:simpleType>
+        <xsd:restriction base="dms:Text">
+          <xsd:maxLength value="255"/>
+        </xsd:restriction>
+      </xsd:simpleType>
+    </xsd:element>
+    <xsd:element name="IsSearchable" ma:index="9" nillable="true" ma:displayName="Asset Searchable?" ma:default="true" ma:internalName="IsSearchable" ma:readOnly="false">
+      <xsd:simpleType>
+        <xsd:restriction base="dms:Boolean"/>
+      </xsd:simpleType>
+    </xsd:element>
+    <xsd:element name="AssetType" ma:index="10" nillable="true" ma:displayName="Asset Type" ma:default="" ma:internalName="AssetType" ma:readOnly="false">
+      <xsd:simpleType>
+        <xsd:restriction base="dms:Unknown"/>
+      </xsd:simpleType>
+    </xsd:element>
+    <xsd:element name="APAuthor" ma:index="11" nillable="true" ma:displayName="Author" ma:default="" ma:list="UserInfo" ma:internalName="APAuthor" ma:readOnly="false">
+      <xsd:complexType>
+        <xsd:complexContent>
+          <xsd:extension base="dms:User">
+            <xsd:sequence>
+              <xsd:element name="UserInfo" minOccurs="0" maxOccurs="unbounded">
+                <xsd:complexType>
+                  <xsd:sequence>
+                    <xsd:element name="DisplayName" type="xsd:string" minOccurs="0"/>
+                    <xsd:element name="AccountId" type="dms:UserId" minOccurs="0" nillable="true"/>
+                    <xsd:element name="AccountType" type="xsd:string" minOccurs="0"/>
+                  </xsd:sequence>
+                </xsd:complexType>
+              </xsd:element>
+            </xsd:sequence>
+          </xsd:extension>
+        </xsd:complexContent>
+      </xsd:complexType>
+    </xsd:element>
+    <xsd:element name="AverageRating" ma:index="12" nillable="true" ma:displayName="Average Rating" ma:internalName="AverageRating" ma:readOnly="false">
+      <xsd:simpleType>
+        <xsd:restriction base="dms:Text"/>
+      </xsd:simpleType>
+    </xsd:element>
+    <xsd:element name="BlockPublish" ma:index="13" nillable="true" ma:displayName="Block from Publishing?" ma:default="" ma:internalName="BlockPublish" ma:readOnly="false">
+      <xsd:simpleType>
+        <xsd:restriction base="dms:Boolean"/>
+      </xsd:simpleType>
+    </xsd:element>
+    <xsd:element name="BugNumber" ma:index="14" nillable="true" ma:displayName="Bug Number" ma:default="" ma:internalName="BugNumber" ma:readOnly="false">
+      <xsd:simpleType>
+        <xsd:restriction base="dms:Text"/>
+      </xsd:simpleType>
+    </xsd:element>
+    <xsd:element name="CampaignTagsTaxHTField0" ma:index="16" nillable="true" ma:taxonomy="true" ma:internalName="CampaignTagsTaxHTField0" ma:taxonomyFieldName="CampaignTags" ma:displayName="Campaigns" ma:readOnly="false" ma:default="" ma:fieldId="{1df42cc3-2301-4f11-a52a-6ead923c29ed}" ma:taxonomyMulti="true" ma:sspId="8f79753a-75d3-41f5-8ca3-40b843941b4f" ma:termSetId="ca0e50d4-faa1-44ce-961e-bb1441c60e66" ma:anchorId="00000000-0000-0000-0000-000000000000" ma:open="false" ma:isKeyword="false">
+      <xsd:complexType>
+        <xsd:sequence>
+          <xsd:element ref="pc:Terms" minOccurs="0" maxOccurs="1"/>
+        </xsd:sequence>
+      </xsd:complexType>
+    </xsd:element>
+    <xsd:element name="TPClientViewer" ma:index="17" nillable="true" ma:displayName="Client Viewer" ma:default="" ma:internalName="TPClientViewer">
+      <xsd:simpleType>
+        <xsd:restriction base="dms:Text"/>
+      </xsd:simpleType>
+    </xsd:element>
+    <xsd:element name="ClipArtFilename" ma:index="18" nillable="true" ma:displayName="Clip Art Name" ma:default="" ma:internalName="ClipArtFilename" ma:readOnly="false">
+      <xsd:simpleType>
+        <xsd:restriction base="dms:Text"/>
+      </xsd:simpleType>
+    </xsd:element>
+    <xsd:element name="TPCommandLine" ma:index="19" nillable="true" ma:displayName="Command Line" ma:default="" ma:internalName="TPCommandLine">
+      <xsd:simpleType>
+        <xsd:restriction base="dms:Text"/>
+      </xsd:simpleType>
+    </xsd:element>
+    <xsd:element name="TPComponent" ma:index="20" nillable="true" ma:displayName="Component" ma:default="" ma:internalName="TPComponent">
+      <xsd:simpleType>
+        <xsd:restriction base="dms:Text"/>
+      </xsd:simpleType>
+    </xsd:element>
+    <xsd:element name="ContentItem" ma:index="21" nillable="true" ma:displayName="Content Item" ma:default="" ma:hidden="true" ma:internalName="ContentItem" ma:readOnly="false">
+      <xsd:simpleType>
+        <xsd:restriction base="dms:Unknown"/>
+      </xsd:simpleType>
+    </xsd:element>
+    <xsd:element name="CrawlForDependencies" ma:index="23" nillable="true" ma:displayName="Crawl for Dependencies?" ma:default="true" ma:internalName="CrawlForDependencies" ma:readOnly="false">
+      <xsd:simpleType>
+        <xsd:restriction base="dms:Boolean"/>
+      </xsd:simpleType>
+    </xsd:element>
+    <xsd:element name="CSXHash" ma:index="26" nillable="true" ma:displayName="CSX Hash" ma:default="" ma:indexed="true" ma:internalName="CSXHash" ma:readOnly="false">
+      <xsd:simpleType>
+        <xsd:restriction base="dms:Text"/>
+      </xsd:simpleType>
+    </xsd:element>
+    <xsd:element name="CSXSubmissionMarket" ma:index="27" nillable="true" ma:displayName="CSX Submission Market" ma:default="" ma:list="{2FBD1B11-2ACE-4FDC-B5A3-635D4ADF6F1B}" ma:internalName="CSXSubmissionMarket" ma:readOnly="false" ma:showField="MarketName" ma:web="4873beb7-5857-4685-be1f-d57550cc96cc">
+      <xsd:simpleType>
+        <xsd:restriction base="dms:Lookup"/>
+      </xsd:simpleType>
+    </xsd:element>
+    <xsd:element name="CSXUpdate" ma:index="28" nillable="true" ma:displayName="CSX Updated?" ma:default="false" ma:internalName="CSXUpdate" ma:readOnly="false">
+      <xsd:simpleType>
+        <xsd:restriction base="dms:Boolean"/>
+      </xsd:simpleType>
+    </xsd:element>
+    <xsd:element name="IntlLangReviewDate" ma:index="29" nillable="true" ma:displayName="Date to Complete Intl QA" ma:default="" ma:internalName="IntlLangReviewDate" ma:readOnly="false">
+      <xsd:simpleType>
+        <xsd:restriction base="dms:DateTime"/>
+      </xsd:simpleType>
+    </xsd:element>
+    <xsd:element name="IsDeleted" ma:index="30" nillable="true" ma:displayName="Deleted?" ma:default="" ma:internalName="IsDeleted" ma:readOnly="false">
+      <xsd:simpleType>
+        <xsd:restriction base="dms:Boolean"/>
+      </xsd:simpleType>
+    </xsd:element>
+    <xsd:element name="APDescription" ma:index="31" nillable="true" ma:displayName="Description" ma:default="" ma:internalName="APDescription" ma:readOnly="false">
+      <xsd:simpleType>
+        <xsd:restriction base="dms:Note"/>
+      </xsd:simpleType>
+    </xsd:element>
+    <xsd:element name="DirectSourceMarket" ma:index="32" nillable="true" ma:displayName="Direct Source Market Group" ma:default="" ma:internalName="DirectSourceMarket" ma:readOnly="false">
+      <xsd:simpleType>
+        <xsd:restriction base="dms:Text"/>
+      </xsd:simpleType>
+    </xsd:element>
+    <xsd:element name="Downloads" ma:index="33" nillable="true" ma:displayName="Downloads" ma:default="0" ma:hidden="true" ma:internalName="Downloads" ma:readOnly="false">
+      <xsd:simpleType>
+        <xsd:restriction base="dms:Unknown"/>
+      </xsd:simpleType>
+    </xsd:element>
+    <xsd:element name="DSATActionTaken" ma:index="34" nillable="true" ma:displayName="DSAT Action Taken" ma:default="" ma:internalName="DSATActionTaken" ma:readOnly="false">
+      <xsd:simpleType>
+        <xsd:restriction base="dms:Choice">
+          <xsd:enumeration value="Best Bets"/>
+          <xsd:enumeration value="Expire"/>
+          <xsd:enumeration value="Hide"/>
+          <xsd:enumeration value="None"/>
+        </xsd:restriction>
+      </xsd:simpleType>
+    </xsd:element>
+    <xsd:element name="APEditor" ma:index="35" nillable="true" ma:displayName="Editor" ma:default="" ma:list="UserInfo" ma:internalName="APEditor" ma:readOnly="false">
+      <xsd:complexType>
+        <xsd:complexContent>
+          <xsd:extension base="dms:User">
+            <xsd:sequence>
+              <xsd:element name="UserInfo" minOccurs="0" maxOccurs="unbounded">
+                <xsd:complexType>
+                  <xsd:sequence>
+                    <xsd:element name="DisplayName" type="xsd:string" minOccurs="0"/>
+                    <xsd:element name="AccountId" type="dms:UserId" minOccurs="0" nillable="true"/>
+                    <xsd:element name="AccountType" type="xsd:string" minOccurs="0"/>
+                  </xsd:sequence>
+                </xsd:complexType>
+              </xsd:element>
+            </xsd:sequence>
+          </xsd:extension>
+        </xsd:complexContent>
+      </xsd:complexType>
+    </xsd:element>
+    <xsd:element name="EditorialStatus" ma:index="36" nillable="true" ma:displayName="Editorial Status" ma:default="" ma:internalName="EditorialStatus" ma:readOnly="false">
+      <xsd:simpleType>
+        <xsd:restriction base="dms:Unknown"/>
+      </xsd:simpleType>
+    </xsd:element>
+    <xsd:element name="EditorialTags" ma:index="37" nillable="true" ma:displayName="Editorial Tags" ma:default="" ma:internalName="EditorialTags">
+      <xsd:simpleType>
+        <xsd:restriction base="dms:Unknown"/>
+      </xsd:simpleType>
+    </xsd:element>
+    <xsd:element name="TPExecutable" ma:index="38" nillable="true" ma:displayName="Executable" ma:default="" ma:internalName="TPExecutable">
+      <xsd:simpleType>
+        <xsd:restriction base="dms:Text"/>
+      </xsd:simpleType>
+    </xsd:element>
+    <xsd:element name="FeatureTagsTaxHTField0" ma:index="40" nillable="true" ma:taxonomy="true" ma:internalName="FeatureTagsTaxHTField0" ma:taxonomyFieldName="FeatureTags" ma:displayName="Features" ma:readOnly="false" ma:default="" ma:fieldId="{7fc0d542-15c6-4882-a8e3-13bca44403fb}" ma:taxonomyMulti="true" ma:sspId="8f79753a-75d3-41f5-8ca3-40b843941b4f" ma:termSetId="f1ab6845-967d-4854-a0ba-4ec07f0f8113" ma:anchorId="00000000-0000-0000-0000-000000000000" ma:open="false" ma:isKeyword="false">
+      <xsd:complexType>
+        <xsd:sequence>
+          <xsd:element ref="pc:Terms" minOccurs="0" maxOccurs="1"/>
+        </xsd:sequence>
+      </xsd:complexType>
+    </xsd:element>
+    <xsd:element name="TPFriendlyName" ma:index="41" nillable="true" ma:displayName="Friendly Name" ma:default="" ma:internalName="TPFriendlyName">
+      <xsd:simpleType>
+        <xsd:restriction base="dms:Text"/>
+      </xsd:simpleType>
+    </xsd:element>
+    <xsd:element name="FriendlyTitle" ma:index="42" nillable="true" ma:displayName="Friendly Title" ma:default="" ma:description="Shorter title to be used when displaying search results" ma:internalName="FriendlyTitle" ma:readOnly="false">
+      <xsd:simpleType>
+        <xsd:restriction base="dms:Text"/>
+      </xsd:simpleType>
+    </xsd:element>
+    <xsd:element name="PrimaryImageGen" ma:index="43" nillable="true" ma:displayName="Generate Images?" ma:default="true" ma:internalName="PrimaryImageGen">
+      <xsd:simpleType>
+        <xsd:restriction base="dms:Boolean"/>
+      </xsd:simpleType>
+    </xsd:element>
+    <xsd:element name="HandoffToMSDN" ma:index="44" nillable="true" ma:displayName="Handoff To MSDN Date" ma:default="" ma:internalName="HandoffToMSDN" ma:readOnly="false">
+      <xsd:simpleType>
+        <xsd:restriction base="dms:DateTime"/>
+      </xsd:simpleType>
+    </xsd:element>
+    <xsd:element name="InProjectListLookup" ma:index="45" nillable="true" ma:displayName="InProjectListLookup" ma:list="{9E343742-310B-4684-A24C-1D137CB4B230}" ma:internalName="InProjectListLookup" ma:readOnly="true" ma:showField="InProjectList" ma:web="4873beb7-5857-4685-be1f-d57550cc96cc">
+      <xsd:complexType>
+        <xsd:complexContent>
+          <xsd:extension base="dms:MultiChoiceLookup">
+            <xsd:sequence>
+              <xsd:element name="Value" type="dms:Lookup" maxOccurs="unbounded" minOccurs="0" nillable="true"/>
+            </xsd:sequence>
+          </xsd:extension>
+        </xsd:complexContent>
+      </xsd:complexType>
+    </xsd:element>
+    <xsd:element name="TPInstallLocation" ma:index="46" nillable="true" ma:displayName="Install Location" ma:default="" ma:internalName="TPInstallLocation">
+      <xsd:simpleType>
+        <xsd:restriction base="dms:Text"/>
+      </xsd:simpleType>
+    </xsd:element>
+    <xsd:element name="InternalTagsTaxHTField0" ma:index="48" nillable="true" ma:taxonomy="true" ma:internalName="InternalTagsTaxHTField0" ma:taxonomyFieldName="InternalTags" ma:displayName="Internal Tags" ma:readOnly="false" ma:default="" ma:fieldId="{1490b8a4-2706-41ec-b5e3-73176dccf34e}" ma:taxonomyMulti="true" ma:sspId="8f79753a-75d3-41f5-8ca3-40b843941b4f" ma:termSetId="82b6639e-f7fc-4c18-ad2d-003a6e707765" ma:anchorId="00000000-0000-0000-0000-000000000000" ma:open="false" ma:isKeyword="false">
+      <xsd:complexType>
+        <xsd:sequence>
+          <xsd:element ref="pc:Terms" minOccurs="0" maxOccurs="1"/>
+        </xsd:sequence>
+      </xsd:complexType>
+    </xsd:element>
+    <xsd:element name="IntlLangReview" ma:index="49" nillable="true" ma:displayName="Intl Lang QA Review Required?" ma:default="" ma:internalName="IntlLangReview" ma:readOnly="false">
+      <xsd:simpleType>
+        <xsd:restriction base="dms:Boolean"/>
+      </xsd:simpleType>
+    </xsd:element>
+    <xsd:element name="IntlLangReviewer" ma:index="50" nillable="true" ma:displayName="Intl Lang QA Reviewer" ma:default="" ma:internalName="IntlLangReviewer" ma:readOnly="false">
+      <xsd:simpleType>
+        <xsd:restriction base="dms:Text"/>
+      </xsd:simpleType>
+    </xsd:element>
+    <xsd:element name="MarketSpecific" ma:index="51" nillable="true" ma:displayName="Is Market Specific?" ma:default="" ma:internalName="MarketSpecific" ma:readOnly="false">
+      <xsd:simpleType>
+        <xsd:restriction base="dms:Boolean"/>
+      </xsd:simpleType>
+    </xsd:element>
+    <xsd:element name="LastCompleteVersionLookup" ma:index="52" nillable="true" ma:displayName="Last Complete Version Lookup" ma:default="" ma:list="{9E343742-310B-4684-A24C-1D137CB4B230}" ma:internalName="LastCompleteVersionLookup" ma:readOnly="true" ma:showField="LastCompleteVersion" ma:web="4873beb7-5857-4685-be1f-d57550cc96cc">
+      <xsd:complexType>
+        <xsd:complexContent>
+          <xsd:extension base="dms:MultiChoiceLookup">
+            <xsd:sequence>
+              <xsd:element name="Value" type="dms:Lookup" maxOccurs="unbounded" minOccurs="0" nillable="true"/>
+            </xsd:sequence>
+          </xsd:extension>
+        </xsd:complexContent>
+      </xsd:complexType>
+    </xsd:element>
+    <xsd:element name="LastHandOff" ma:index="53" nillable="true" ma:displayName="Last Hand-off" ma:default="" ma:internalName="LastHandOff" ma:readOnly="false">
+      <xsd:simpleType>
+        <xsd:restriction base="dms:DateTime"/>
+      </xsd:simpleType>
+    </xsd:element>
+    <xsd:element name="LastModifiedDateTime" ma:index="54" nillable="true" ma:displayName="Last Modified Date" ma:default="" ma:internalName="LastModifiedDateTime" ma:readOnly="false">
+      <xsd:simpleType>
+        <xsd:restriction base="dms:DateTime"/>
+      </xsd:simpleType>
+    </xsd:element>
+    <xsd:element name="LastPreviewErrorLookup" ma:index="55" nillable="true" ma:displayName="Last Preview Attempt Error" ma:default="" ma:list="{9E343742-310B-4684-A24C-1D137CB4B230}" ma:internalName="LastPreviewErrorLookup" ma:readOnly="true" ma:showField="LastPreviewError" ma:web="4873beb7-5857-4685-be1f-d57550cc96cc">
+      <xsd:complexType>
+        <xsd:complexContent>
+          <xsd:extension base="dms:MultiChoiceLookup">
+            <xsd:sequence>
+              <xsd:element name="Value" type="dms:Lookup" maxOccurs="unbounded" minOccurs="0" nillable="true"/>
+            </xsd:sequence>
+          </xsd:extension>
+        </xsd:complexContent>
+      </xsd:complexType>
+    </xsd:element>
+    <xsd:element name="LastPreviewResultLookup" ma:index="56" nillable="true" ma:displayName="Last Preview Attempt Result" ma:default="" ma:list="{9E343742-310B-4684-A24C-1D137CB4B230}" ma:internalName="LastPreviewResultLookup" ma:readOnly="true" ma:showField="LastPreviewResult" ma:web="4873beb7-5857-4685-be1f-d57550cc96cc">
+      <xsd:complexType>
+        <xsd:complexContent>
+          <xsd:extension base="dms:MultiChoiceLookup">
+            <xsd:sequence>
+              <xsd:element name="Value" type="dms:Lookup" maxOccurs="unbounded" minOccurs="0" nillable="true"/>
+            </xsd:sequence>
+          </xsd:extension>
+        </xsd:complexContent>
+      </xsd:complexType>
+    </xsd:element>
+    <xsd:element name="LastPreviewAttemptDateLookup" ma:index="57" nillable="true" ma:displayName="Last Preview Attempted On" ma:default="" ma:list="{9E343742-310B-4684-A24C-1D137CB4B230}" ma:internalName="LastPreviewAttemptDateLookup" ma:readOnly="true" ma:showField="LastPreviewAttemptDate" ma:web="4873beb7-5857-4685-be1f-d57550cc96cc">
+      <xsd:complexType>
+        <xsd:complexContent>
+          <xsd:extension base="dms:MultiChoiceLookup">
+            <xsd:sequence>
+              <xsd:element name="Value" type="dms:Lookup" maxOccurs="unbounded" minOccurs="0" nillable="true"/>
+            </xsd:sequence>
+          </xsd:extension>
+        </xsd:complexContent>
+      </xsd:complexType>
+    </xsd:element>
+    <xsd:element name="LastPreviewedByLookup" ma:index="58" nillable="true" ma:displayName="Last Previewed By" ma:default="" ma:list="{9E343742-310B-4684-A24C-1D137CB4B230}" ma:internalName="LastPreviewedByLookup" ma:readOnly="true" ma:showField="LastPreviewedBy" ma:web="4873beb7-5857-4685-be1f-d57550cc96cc">
+      <xsd:complexType>
+        <xsd:complexContent>
+          <xsd:extension base="dms:MultiChoiceLookup">
+            <xsd:sequence>
+              <xsd:element name="Value" type="dms:Lookup" maxOccurs="unbounded" minOccurs="0" nillable="true"/>
+            </xsd:sequence>
+          </xsd:extension>
+        </xsd:complexContent>
+      </xsd:complexType>
+    </xsd:element>
+    <xsd:element name="LastPreviewTimeLookup" ma:index="59" nillable="true" ma:displayName="Last Previewed Date" ma:default="" ma:list="{9E343742-310B-4684-A24C-1D137CB4B230}" ma:internalName="LastPreviewTimeLookup" ma:readOnly="true" ma:showField="LastPreviewTime" ma:web="4873beb7-5857-4685-be1f-d57550cc96cc">
+      <xsd:complexType>
+        <xsd:complexContent>
+          <xsd:extension base="dms:MultiChoiceLookup">
+            <xsd:sequence>
+              <xsd:element name="Value" type="dms:Lookup" maxOccurs="unbounded" minOccurs="0" nillable="true"/>
+            </xsd:sequence>
+          </xsd:extension>
+        </xsd:complexContent>
+      </xsd:complexType>
+    </xsd:element>
+    <xsd:element name="LastPreviewVersionLookup" ma:index="60" nillable="true" ma:displayName="Last Previewed Version" ma:default="" ma:list="{9E343742-310B-4684-A24C-1D137CB4B230}" ma:internalName="LastPreviewVersionLookup" ma:readOnly="true" ma:showField="LastPreviewVersion" ma:web="4873beb7-5857-4685-be1f-d57550cc96cc">
+      <xsd:complexType>
+        <xsd:complexContent>
+          <xsd:extension base="dms:MultiChoiceLookup">
+            <xsd:sequence>
+              <xsd:element name="Value" type="dms:Lookup" maxOccurs="unbounded" minOccurs="0" nillable="true"/>
+            </xsd:sequence>
+          </xsd:extension>
+        </xsd:complexContent>
+      </xsd:complexType>
+    </xsd:element>
+    <xsd:element name="LastPublishErrorLookup" ma:index="61" nillable="true" ma:displayName="Last Publish Attempt Error" ma:default="" ma:list="{9E343742-310B-4684-A24C-1D137CB4B230}" ma:internalName="LastPublishErrorLookup" ma:readOnly="true" ma:showField="LastPublishError" ma:web="4873beb7-5857-4685-be1f-d57550cc96cc">
+      <xsd:complexType>
+        <xsd:complexContent>
+          <xsd:extension base="dms:MultiChoiceLookup">
+            <xsd:sequence>
+              <xsd:element name="Value" type="dms:Lookup" maxOccurs="unbounded" minOccurs="0" nillable="true"/>
+            </xsd:sequence>
+          </xsd:extension>
+        </xsd:complexContent>
+      </xsd:complexType>
+    </xsd:element>
+    <xsd:element name="LastPublishResultLookup" ma:index="62" nillable="true" ma:displayName="Last Publish Attempt Result" ma:default="" ma:list="{9E343742-310B-4684-A24C-1D137CB4B230}" ma:internalName="LastPublishResultLookup" ma:readOnly="true" ma:showField="LastPublishResult" ma:web="4873beb7-5857-4685-be1f-d57550cc96cc">
+      <xsd:complexType>
+        <xsd:complexContent>
+          <xsd:extension base="dms:MultiChoiceLookup">
+            <xsd:sequence>
+              <xsd:element name="Value" type="dms:Lookup" maxOccurs="unbounded" minOccurs="0" nillable="true"/>
+            </xsd:sequence>
+          </xsd:extension>
+        </xsd:complexContent>
+      </xsd:complexType>
+    </xsd:element>
+    <xsd:element name="LastPublishAttemptDateLookup" ma:index="63" nillable="true" ma:displayName="Last Publish Attempted On" ma:default="" ma:list="{9E343742-310B-4684-A24C-1D137CB4B230}" ma:internalName="LastPublishAttemptDateLookup" ma:readOnly="true" ma:showField="LastPublishAttemptDate" ma:web="4873beb7-5857-4685-be1f-d57550cc96cc">
+      <xsd:complexType>
+        <xsd:complexContent>
+          <xsd:extension base="dms:MultiChoiceLookup">
+            <xsd:sequence>
+              <xsd:element name="Value" type="dms:Lookup" maxOccurs="unbounded" minOccurs="0" nillable="true"/>
+            </xsd:sequence>
+          </xsd:extension>
+        </xsd:complexContent>
+      </xsd:complexType>
+    </xsd:element>
+    <xsd:element name="LastPublishedByLookup" ma:index="64" nillable="true" ma:displayName="Last Published By" ma:default="" ma:list="{9E343742-310B-4684-A24C-1D137CB4B230}" ma:internalName="LastPublishedByLookup" ma:readOnly="true" ma:showField="LastPublishedBy" ma:web="4873beb7-5857-4685-be1f-d57550cc96cc">
+      <xsd:complexType>
+        <xsd:complexContent>
+          <xsd:extension base="dms:MultiChoiceLookup">
+            <xsd:sequence>
+              <xsd:element name="Value" type="dms:Lookup" maxOccurs="unbounded" minOccurs="0" nillable="true"/>
+            </xsd:sequence>
+          </xsd:extension>
+        </xsd:complexContent>
+      </xsd:complexType>
+    </xsd:element>
+    <xsd:element name="LastPublishTimeLookup" ma:index="65" nillable="true" ma:displayName="Last Published Date" ma:default="" ma:list="{9E343742-310B-4684-A24C-1D137CB4B230}" ma:internalName="LastPublishTimeLookup" ma:readOnly="true" ma:showField="LastPublishTime" ma:web="4873beb7-5857-4685-be1f-d57550cc96cc">
+      <xsd:complexType>
+        <xsd:complexContent>
+          <xsd:extension base="dms:MultiChoiceLookup">
+            <xsd:sequence>
+              <xsd:element name="Value" type="dms:Lookup" maxOccurs="unbounded" minOccurs="0" nillable="true"/>
+            </xsd:sequence>
+          </xsd:extension>
+        </xsd:complexContent>
+      </xsd:complexType>
+    </xsd:element>
+    <xsd:element name="LastPublishVersionLookup" ma:index="66" nillable="true" ma:displayName="Last Published Version" ma:default="" ma:list="{9E343742-310B-4684-A24C-1D137CB4B230}" ma:internalName="LastPublishVersionLookup" ma:readOnly="true" ma:showField="LastPublishVersion" ma:web="4873beb7-5857-4685-be1f-d57550cc96cc">
+      <xsd:complexType>
+        <xsd:complexContent>
+          <xsd:extension base="dms:MultiChoiceLookup">
+            <xsd:sequence>
+              <xsd:element name="Value" type="dms:Lookup" maxOccurs="unbounded" minOccurs="0" nillable="true"/>
+            </xsd:sequence>
+          </xsd:extension>
+        </xsd:complexContent>
+      </xsd:complexType>
+    </xsd:element>
+    <xsd:element name="TPLaunchHelpLinkType" ma:index="67" nillable="true" ma:displayName="Launch Help Link Type" ma:default="Template" ma:internalName="TPLaunchHelpLinkType">
+      <xsd:simpleType>
+        <xsd:restriction base="dms:Choice">
+          <xsd:enumeration value="Template"/>
+          <xsd:enumeration value="Training"/>
+          <xsd:enumeration value="URL"/>
+          <xsd:enumeration value="None"/>
+        </xsd:restriction>
+      </xsd:simpleType>
+    </xsd:element>
+    <xsd:element name="LegacyData" ma:index="68" nillable="true" ma:displayName="Legacy Data" ma:default="" ma:internalName="LegacyData" ma:readOnly="false">
+      <xsd:simpleType>
+        <xsd:restriction base="dms:Note"/>
+      </xsd:simpleType>
+    </xsd:element>
+    <xsd:element name="TPLaunchHelpLink" ma:index="69" nillable="true" ma:displayName="Link to Launch Help Topic" ma:default="" ma:internalName="TPLaunchHelpLink">
+      <xsd:simpleType>
+        <xsd:restriction base="dms:Text"/>
+      </xsd:simpleType>
+    </xsd:element>
+    <xsd:element name="LocComments" ma:index="70" nillable="true" ma:displayName="Loc Approval Comments" ma:default="" ma:internalName="LocComments" ma:readOnly="false">
+      <xsd:simpleType>
+        <xsd:restriction base="dms:Note"/>
+      </xsd:simpleType>
+    </xsd:element>
+    <xsd:element name="LocLastLocAttemptVersionLookup" ma:index="71" nillable="true" ma:displayName="Loc Last Loc Attempt Version" ma:default="" ma:list="{7DD1DCEC-E449-43D3-891F-7DC62F62AD21}" ma:internalName="LocLastLocAttemptVersionLookup" ma:readOnly="false" ma:showField="LastLocAttemptVersion" ma:web="4873beb7-5857-4685-be1f-d57550cc96cc">
+      <xsd:simpleType>
+        <xsd:restriction base="dms:Lookup"/>
+      </xsd:simpleType>
+    </xsd:element>
+    <xsd:element name="LocLastLocAttemptVersionTypeLookup" ma:index="72" nillable="true" ma:displayName="Loc Last Loc Attempt Version Type" ma:default="" ma:list="{7DD1DCEC-E449-43D3-891F-7DC62F62AD21}" ma:internalName="LocLastLocAttemptVersionTypeLookup" ma:readOnly="true" ma:showField="LastLocAttemptVersionType" ma:web="4873beb7-5857-4685-be1f-d57550cc96cc">
+      <xsd:simpleType>
+        <xsd:restriction base="dms:Lookup"/>
+      </xsd:simpleType>
+    </xsd:element>
+    <xsd:element name="LocManualTestRequired" ma:index="73" nillable="true" ma:displayName="Loc Manual Test Required" ma:default="" ma:internalName="LocManualTestRequired" ma:readOnly="false">
+      <xsd:simpleType>
+        <xsd:restriction base="dms:Boolean"/>
+      </xsd:simpleType>
+    </xsd:element>
+    <xsd:element name="LocMarketGroupTiers2" ma:index="74" nillable="true" ma:displayName="Loc Market Group Tiers" ma:internalName="LocMarketGroupTiers2" ma:readOnly="false">
+      <xsd:simpleType>
+        <xsd:restriction base="dms:Unknown"/>
+      </xsd:simpleType>
+    </xsd:element>
+    <xsd:element name="LocNewPublishedVersionLookup" ma:index="75" nillable="true" ma:displayName="Loc New Published Version Lookup" ma:default="" ma:list="{7DD1DCEC-E449-43D3-891F-7DC62F62AD21}" ma:internalName="LocNewPublishedVersionLookup" ma:readOnly="true" ma:showField="NewPublishedVersion" ma:web="4873beb7-5857-4685-be1f-d57550cc96cc">
+      <xsd:simpleType>
+        <xsd:restriction base="dms:Lookup"/>
+      </xsd:simpleType>
+    </xsd:element>
+    <xsd:element name="LocOverallHandbackStatusLookup" ma:index="76" nillable="true" ma:displayName="Loc Overall Handback Status" ma:default="" ma:list="{7DD1DCEC-E449-43D3-891F-7DC62F62AD21}" ma:internalName="LocOverallHandbackStatusLookup" ma:readOnly="true" ma:showField="OverallHandbackStatus" ma:web="4873beb7-5857-4685-be1f-d57550cc96cc">
+      <xsd:simpleType>
+        <xsd:restriction base="dms:Lookup"/>
+      </xsd:simpleType>
+    </xsd:element>
+    <xsd:element name="LocOverallLocStatusLookup" ma:index="77" nillable="true" ma:displayName="Loc Overall Localize Status" ma:default="" ma:list="{7DD1DCEC-E449-43D3-891F-7DC62F62AD21}" ma:internalName="LocOverallLocStatusLookup" ma:readOnly="true" ma:showField="OverallLocStatus" ma:web="4873beb7-5857-4685-be1f-d57550cc96cc">
+      <xsd:simpleType>
+        <xsd:restriction base="dms:Lookup"/>
+      </xsd:simpleType>
+    </xsd:element>
+    <xsd:element name="LocOverallPreviewStatusLookup" ma:index="78" nillable="true" ma:displayName="Loc Overall Preview Status" ma:default="" ma:list="{7DD1DCEC-E449-43D3-891F-7DC62F62AD21}" ma:internalName="LocOverallPreviewStatusLookup" ma:readOnly="true" ma:showField="OverallPreviewStatus" ma:web="4873beb7-5857-4685-be1f-d57550cc96cc">
+      <xsd:simpleType>
+        <xsd:restriction base="dms:Lookup"/>
+      </xsd:simpleType>
+    </xsd:element>
+    <xsd:element name="LocOverallPublishStatusLookup" ma:index="79" nillable="true" ma:displayName="Loc Overall Publish Status" ma:default="" ma:list="{7DD1DCEC-E449-43D3-891F-7DC62F62AD21}" ma:internalName="LocOverallPublishStatusLookup" ma:readOnly="true" ma:showField="OverallPublishStatus" ma:web="4873beb7-5857-4685-be1f-d57550cc96cc">
+      <xsd:simpleType>
+        <xsd:restriction base="dms:Lookup"/>
+      </xsd:simpleType>
+    </xsd:element>
+    <xsd:element name="IntlLocPriority" ma:index="80" nillable="true" ma:displayName="Loc Priority" ma:default="" ma:internalName="IntlLocPriority" ma:readOnly="false">
+      <xsd:simpleType>
+        <xsd:restriction base="dms:Unknown"/>
+      </xsd:simpleType>
+    </xsd:element>
+    <xsd:element name="LocProcessedForHandoffsLookup" ma:index="81" nillable="true" ma:displayName="Loc Processed For Handoffs" ma:default="" ma:list="{7DD1DCEC-E449-43D3-891F-7DC62F62AD21}" ma:internalName="LocProcessedForHandoffsLookup" ma:readOnly="true" ma:showField="ProcessedForHandoffs" ma:web="4873beb7-5857-4685-be1f-d57550cc96cc">
+      <xsd:simpleType>
+        <xsd:restriction base="dms:Lookup"/>
+      </xsd:simpleType>
+    </xsd:element>
+    <xsd:element name="LocProcessedForMarketsLookup" ma:index="82" nillable="true" ma:displayName="Loc Processed For Markets" ma:default="" ma:list="{7DD1DCEC-E449-43D3-891F-7DC62F62AD21}" ma:internalName="LocProcessedForMarketsLookup" ma:readOnly="true" ma:showField="ProcessedForMarkets" ma:web="4873beb7-5857-4685-be1f-d57550cc96cc">
+      <xsd:simpleType>
+        <xsd:restriction base="dms:Lookup"/>
+      </xsd:simpleType>
+    </xsd:element>
+    <xsd:element name="LocPublishedDependentAssetsLookup" ma:index="83" nillable="true" ma:displayName="Loc Published Dependent Assets" ma:default="" ma:list="{7DD1DCEC-E449-43D3-891F-7DC62F62AD21}" ma:internalName="LocPublishedDependentAssetsLookup" ma:readOnly="true" ma:showField="PublishedDependentAssets" ma:web="4873beb7-5857-4685-be1f-d57550cc96cc">
+      <xsd:simpleType>
+        <xsd:restriction base="dms:Lookup"/>
+      </xsd:simpleType>
+    </xsd:element>
+    <xsd:element name="LocPublishedLinkedAssetsLookup" ma:index="84" nillable="true" ma:displayName="Loc Published Linked Assets" ma:default="" ma:list="{7DD1DCEC-E449-43D3-891F-7DC62F62AD21}" ma:internalName="LocPublishedLinkedAssetsLookup" ma:readOnly="true" ma:showField="PublishedLinkedAssets" ma:web="4873beb7-5857-4685-be1f-d57550cc96cc">
+      <xsd:simpleType>
+        <xsd:restriction base="dms:Lookup"/>
+      </xsd:simpleType>
+    </xsd:element>
+    <xsd:element name="LocRecommendedHandoff" ma:index="85" nillable="true" ma:displayName="Loc Recommended Handoff" ma:default="" ma:indexed="true" ma:internalName="LocRecommendedHandoff" ma:readOnly="false">
+      <xsd:simpleType>
+        <xsd:restriction base="dms:Text"/>
+      </xsd:simpleType>
+    </xsd:element>
+    <xsd:element name="LocalizationTagsTaxHTField0" ma:index="87" nillable="true" ma:taxonomy="true" ma:internalName="LocalizationTagsTaxHTField0" ma:taxonomyFieldName="LocalizationTags" ma:displayName="Localization Tags" ma:readOnly="false" ma:default="" ma:fieldId="{00f02cb3-2c7c-424a-9c61-10e9b6878429}" ma:taxonomyMulti="true" ma:sspId="8f79753a-75d3-41f5-8ca3-40b843941b4f" ma:termSetId="5b7703a5-8e8b-4b58-8b31-1cea35331da3" ma:anchorId="00000000-0000-0000-0000-000000000000" ma:open="false" ma:isKeyword="false">
+      <xsd:complexType>
+        <xsd:sequence>
+          <xsd:element ref="pc:Terms" minOccurs="0" maxOccurs="1"/>
+        </xsd:sequence>
+      </xsd:complexType>
+    </xsd:element>
+    <xsd:element name="MachineTranslated" ma:index="88" nillable="true" ma:displayName="Machine Translated" ma:default="" ma:internalName="MachineTranslated" ma:readOnly="false">
+      <xsd:simpleType>
+        <xsd:restriction base="dms:Boolean"/>
+      </xsd:simpleType>
+    </xsd:element>
+    <xsd:element name="Manager" ma:index="89" nillable="true" ma:displayName="Manager" ma:hidden="true" ma:internalName="Manager" ma:readOnly="false">
+      <xsd:simpleType>
+        <xsd:restriction base="dms:Text"/>
+      </xsd:simpleType>
+    </xsd:element>
+    <xsd:element name="Markets" ma:index="90" nillable="true" ma:displayName="Markets" ma:default="" ma:description="Leave blank to show in all markets" ma:list="{2FBD1B11-2ACE-4FDC-B5A3-635D4ADF6F1B}" ma:internalName="Markets" ma:readOnly="false" ma:showField="MarketName" ma:web="4873beb7-5857-4685-be1f-d57550cc96cc">
+      <xsd:complexType>
+        <xsd:complexContent>
+          <xsd:extension base="dms:MultiChoiceLookup">
+            <xsd:sequence>
+              <xsd:element name="Value" type="dms:Lookup" maxOccurs="unbounded" minOccurs="0" nillable="true"/>
+            </xsd:sequence>
+          </xsd:extension>
+        </xsd:complexContent>
+      </xsd:complexType>
+    </xsd:element>
+    <xsd:element name="Milestone" ma:index="91" nillable="true" ma:displayName="Milestone" ma:default="" ma:internalName="Milestone" ma:readOnly="false">
+      <xsd:simpleType>
+        <xsd:restriction base="dms:Unknown"/>
+      </xsd:simpleType>
+    </xsd:element>
+    <xsd:element name="TPNamespace" ma:index="94" nillable="true" ma:displayName="Namespace" ma:default="" ma:internalName="TPNamespace">
+      <xsd:simpleType>
+        <xsd:restriction base="dms:Text"/>
+      </xsd:simpleType>
+    </xsd:element>
+    <xsd:element name="NumericId" ma:index="95" nillable="true" ma:displayName="Numeric ID" ma:default="" ma:indexed="true" ma:internalName="NumericId" ma:readOnly="false">
+      <xsd:simpleType>
+        <xsd:restriction base="dms:Number"/>
+      </xsd:simpleType>
+    </xsd:element>
+    <xsd:element name="NumOfRatingsLookup" ma:index="96" nillable="true" ma:displayName="NumOfRatings" ma:default="" ma:list="{9E343742-310B-4684-A24C-1D137CB4B230}" ma:internalName="NumOfRatingsLookup" ma:readOnly="true" ma:showField="NumOfRatings" ma:web="4873beb7-5857-4685-be1f-d57550cc96cc">
+      <xsd:complexType>
+        <xsd:complexContent>
+          <xsd:extension base="dms:MultiChoiceLookup">
+            <xsd:sequence>
+              <xsd:element name="Value" type="dms:Lookup" maxOccurs="unbounded" minOccurs="0" nillable="true"/>
+            </xsd:sequence>
+          </xsd:extension>
+        </xsd:complexContent>
+      </xsd:complexType>
+    </xsd:element>
+    <xsd:element name="OOCacheId" ma:index="97" nillable="true" ma:displayName="OOCacheId" ma:internalName="OOCacheId" ma:readOnly="false">
+      <xsd:simpleType>
+        <xsd:restriction base="dms:Text"/>
+      </xsd:simpleType>
+    </xsd:element>
+    <xsd:element name="OpenTemplate" ma:index="98" nillable="true" ma:displayName="Open Template" ma:default="true" ma:internalName="OpenTemplate">
+      <xsd:simpleType>
+        <xsd:restriction base="dms:Boolean"/>
+      </xsd:simpleType>
+    </xsd:element>
+    <xsd:element name="OriginAsset" ma:index="99" nillable="true" ma:displayName="Origin Asset" ma:default="" ma:internalName="OriginAsset" ma:readOnly="false">
+      <xsd:simpleType>
+        <xsd:restriction base="dms:Text"/>
+      </xsd:simpleType>
+    </xsd:element>
+    <xsd:element name="OriginalRelease" ma:index="100" nillable="true" ma:displayName="Original Release" ma:default="15" ma:internalName="OriginalRelease" ma:readOnly="false">
+      <xsd:simpleType>
+        <xsd:restriction base="dms:Choice">
+          <xsd:enumeration value="14"/>
+          <xsd:enumeration value="15"/>
+          <xsd:enumeration value="16"/>
+        </xsd:restriction>
+      </xsd:simpleType>
+    </xsd:element>
+    <xsd:element name="OriginalSourceMarket" ma:index="101" nillable="true" ma:displayName="Original Source Market Group" ma:default="" ma:internalName="OriginalSourceMarket" ma:readOnly="false">
+      <xsd:simpleType>
+        <xsd:restriction base="dms:Text"/>
+      </xsd:simpleType>
+    </xsd:element>
+    <xsd:element name="OutputCachingOn" ma:index="102" nillable="true" ma:displayName="Output Caching" ma:default="true" ma:hidden="true" ma:internalName="OutputCachingOn" ma:readOnly="false">
+      <xsd:simpleType>
+        <xsd:restriction base="dms:Boolean"/>
+      </xsd:simpleType>
+    </xsd:element>
+    <xsd:element name="ParentAssetId" ma:index="103" nillable="true" ma:displayName="Parent Asset Id" ma:default="" ma:internalName="ParentAssetId" ma:readOnly="false">
+      <xsd:simpleType>
+        <xsd:restriction base="dms:Text"/>
+      </xsd:simpleType>
+    </xsd:element>
+    <xsd:element name="PlannedPubDate" ma:index="104" nillable="true" ma:displayName="Planned Publish Date" ma:default="" ma:indexed="true" ma:internalName="PlannedPubDate" ma:readOnly="false">
+      <xsd:simpleType>
+        <xsd:restriction base="dms:DateTime"/>
+      </xsd:simpleType>
+    </xsd:element>
+    <xsd:element name="PolicheckWords" ma:index="105" nillable="true" ma:displayName="Policheck Words" ma:default="" ma:internalName="PolicheckWords" ma:readOnly="false">
+      <xsd:simpleType>
+        <xsd:restriction base="dms:Text"/>
+      </xsd:simpleType>
+    </xsd:element>
+    <xsd:element name="BusinessGroup" ma:index="106" nillable="true" ma:displayName="Product Division Owner" ma:default="" ma:internalName="BusinessGroup" ma:readOnly="false">
+      <xsd:simpleType>
+        <xsd:restriction base="dms:Unknown"/>
+      </xsd:simpleType>
+    </xsd:element>
+    <xsd:element name="UAProjectedTotalWords" ma:index="107" nillable="true" ma:displayName="Projected Word Count" ma:default="" ma:internalName="UAProjectedTotalWords" ma:readOnly="false">
+      <xsd:simpleType>
+        <xsd:restriction base="dms:Unknown"/>
+      </xsd:simpleType>
+    </xsd:element>
+    <xsd:element name="Provider" ma:index="108" nillable="true" ma:displayName="Provider" ma:default="" ma:internalName="Provider" ma:readOnly="false">
+      <xsd:simpleType>
+        <xsd:restriction base="dms:Unknown"/>
+      </xsd:simpleType>
+    </xsd:element>
+    <xsd:element name="Providers" ma:index="109" nillable="true" ma:displayName="Providers" ma:default="" ma:internalName="Providers">
+      <xsd:simpleType>
+        <xsd:restriction base="dms:Unknown"/>
+      </xsd:simpleType>
+    </xsd:element>
+    <xsd:element name="PublishStatusLookup" ma:index="110" nillable="true" ma:displayName="Publish Status" ma:default="" ma:list="{9E343742-310B-4684-A24C-1D137CB4B230}" ma:internalName="PublishStatusLookup" ma:readOnly="false" ma:showField="PublishStatus" ma:web="4873beb7-5857-4685-be1f-d57550cc96cc">
+      <xsd:complexType>
+        <xsd:complexContent>
+          <xsd:extension base="dms:MultiChoiceLookup">
+            <xsd:sequence>
+              <xsd:element name="Value" type="dms:Lookup" maxOccurs="unbounded" minOccurs="0" nillable="true"/>
+            </xsd:sequence>
+          </xsd:extension>
+        </xsd:complexContent>
+      </xsd:complexType>
+    </xsd:element>
+    <xsd:element name="PublishTargets" ma:index="111" nillable="true" ma:displayName="Publish Target" ma:default="OfficeOnlineVNext" ma:internalName="PublishTargets" ma:readOnly="false">
+      <xsd:simpleType>
+        <xsd:restriction base="dms:Unknown"/>
+      </xsd:simpleType>
+    </xsd:element>
+    <xsd:element name="RecommendationsModifier" ma:index="112" nillable="true" ma:displayName="Recommendations Modifier" ma:default="" ma:internalName="RecommendationsModifier" ma:readOnly="false">
+      <xsd:simpleType>
+        <xsd:restriction base="dms:Number"/>
+      </xsd:simpleType>
+    </xsd:element>
+    <xsd:element name="ArtSampleDocs" ma:index="113" nillable="true" ma:displayName="Sample Docs" ma:default="" ma:hidden="true" ma:internalName="ArtSampleDocs" ma:readOnly="false">
+      <xsd:simpleType>
+        <xsd:restriction base="dms:Text"/>
+      </xsd:simpleType>
+    </xsd:element>
+    <xsd:element name="ScenarioTagsTaxHTField0" ma:index="115" nillable="true" ma:taxonomy="true" ma:internalName="ScenarioTagsTaxHTField0" ma:taxonomyFieldName="ScenarioTags" ma:displayName="Scenarios" ma:readOnly="false" ma:default="" ma:fieldId="{93aef74d-6c78-4815-8310-51477dceeccc}" ma:taxonomyMulti="true" ma:sspId="8f79753a-75d3-41f5-8ca3-40b843941b4f" ma:termSetId="4b7d5f16-e2f2-4fc0-bab3-6e8b931e57d6" ma:anchorId="00000000-0000-0000-0000-000000000000" ma:open="false" ma:isKeyword="false">
+      <xsd:complexType>
+        <xsd:sequence>
+          <xsd:element ref="pc:Terms" minOccurs="0" maxOccurs="1"/>
+        </xsd:sequence>
+      </xsd:complexType>
+    </xsd:element>
+    <xsd:element name="ShowIn" ma:index="117" nillable="true" ma:displayName="Show In" ma:default="Show everywhere" ma:internalName="ShowIn" ma:readOnly="false">
+      <xsd:simpleType>
+        <xsd:restriction base="dms:Choice">
+          <xsd:enumeration value="Hide on web"/>
+          <xsd:enumeration value="On Web no search"/>
+          <xsd:enumeration value="Show everywhere"/>
+          <xsd:enumeration value="Special use only"/>
+        </xsd:restriction>
+      </xsd:simpleType>
+    </xsd:element>
+    <xsd:element name="SourceTitle" ma:index="118" nillable="true" ma:displayName="Source Title" ma:default="" ma:indexed="true" ma:internalName="SourceTitle" ma:readOnly="false">
+      <xsd:simpleType>
+        <xsd:restriction base="dms:Text"/>
+      </xsd:simpleType>
+    </xsd:element>
+    <xsd:element name="CSXSubmissionDate" ma:index="119" nillable="true" ma:displayName="Submission Date" ma:default="" ma:internalName="CSXSubmissionDate" ma:readOnly="false">
+      <xsd:simpleType>
+        <xsd:restriction base="dms:DateTime"/>
+      </xsd:simpleType>
+    </xsd:element>
+    <xsd:element name="SubmitterId" ma:index="120" nillable="true" ma:displayName="Submitter ID" ma:default="" ma:internalName="SubmitterId" ma:readOnly="false">
+      <xsd:simpleType>
+        <xsd:restriction base="dms:Text"/>
+      </xsd:simpleType>
+    </xsd:element>
+    <xsd:element name="TaxCatchAll" ma:index="121" nillable="true" ma:displayName="Taxonomy Catch All Column" ma:hidden="true" ma:list="{530f955b-6704-4601-bd83-f81d87f1e440}" ma:internalName="TaxCatchAll" ma:showField="CatchAllData" ma:web="4873beb7-5857-4685-be1f-d57550cc96cc">
+      <xsd:complexType>
+        <xsd:complexContent>
+          <xsd:extension base="dms:MultiChoiceLookup">
+            <xsd:sequence>
+              <xsd:element name="Value" type="dms:Lookup" maxOccurs="unbounded" minOccurs="0" nillable="true"/>
+            </xsd:sequence>
+          </xsd:extension>
+        </xsd:complexContent>
+      </xsd:complexType>
+    </xsd:element>
+    <xsd:element name="TaxCatchAllLabel" ma:index="122" nillable="true" ma:displayName="Taxonomy Catch All Column1" ma:hidden="true" ma:list="{530f955b-6704-4601-bd83-f81d87f1e440}" ma:internalName="TaxCatchAllLabel" ma:readOnly="true" ma:showField="CatchAllDataLabel" ma:web="4873beb7-5857-4685-be1f-d57550cc96cc">
+      <xsd:complexType>
+        <xsd:complexContent>
+          <xsd:extension base="dms:MultiChoiceLookup">
+            <xsd:sequence>
+              <xsd:element name="Value" type="dms:Lookup" maxOccurs="unbounded" minOccurs="0" nillable="true"/>
+            </xsd:sequence>
+          </xsd:extension>
+        </xsd:complexContent>
+      </xsd:complexType>
+    </xsd:element>
+    <xsd:element name="TemplateStatus" ma:index="123" nillable="true" ma:displayName="Template Status" ma:default="" ma:internalName="TemplateStatus">
+      <xsd:simpleType>
+        <xsd:restriction base="dms:Unknown"/>
+      </xsd:simpleType>
+    </xsd:element>
+    <xsd:element name="TemplateTemplateType" ma:index="124" nillable="true" ma:displayName="Template Type" ma:default="" ma:internalName="TemplateTemplateType">
+      <xsd:simpleType>
+        <xsd:restriction base="dms:Unknown"/>
+      </xsd:simpleType>
+    </xsd:element>
+    <xsd:element name="ThumbnailAssetId" ma:index="125" nillable="true" ma:displayName="Thumbnail Image Asset" ma:default="" ma:internalName="ThumbnailAssetId" ma:readOnly="false">
+      <xsd:simpleType>
+        <xsd:restriction base="dms:Text"/>
+      </xsd:simpleType>
+    </xsd:element>
+    <xsd:element name="TimesCloned" ma:index="126" nillable="true" ma:displayName="Times Cloned" ma:default="" ma:internalName="TimesCloned" ma:readOnly="false">
+      <xsd:simpleType>
+        <xsd:restriction base="dms:Number"/>
+      </xsd:simpleType>
+    </xsd:element>
+    <xsd:element name="TrustLevel" ma:index="128" nillable="true" ma:displayName="Trust Level" ma:default="1 Microsoft Managed Content" ma:internalName="TrustLevel" ma:readOnly="false">
+      <xsd:simpleType>
+        <xsd:restriction base="dms:Unknown"/>
+      </xsd:simpleType>
+    </xsd:element>
+    <xsd:element name="UALocComments" ma:index="129" nillable="true" ma:displayName="UA Loc Comments" ma:default="" ma:internalName="UALocComments" ma:readOnly="false">
+      <xsd:simpleType>
+        <xsd:restriction base="dms:Note"/>
+      </xsd:simpleType>
+    </xsd:element>
+    <xsd:element name="UALocRecommendation" ma:index="130" nillable="true" ma:displayName="UA Loc Recommendation" ma:default="Localize" ma:internalName="UALocRecommendation" ma:readOnly="false">
+      <xsd:simpleType>
+        <xsd:restriction base="dms:Choice">
+          <xsd:enumeration value="Localize"/>
+          <xsd:enumeration value="Never Localize"/>
+          <xsd:enumeration value="Priority Localize"/>
+        </xsd:restriction>
+      </xsd:simpleType>
+    </xsd:element>
+    <xsd:element name="UANotes" ma:index="131" nillable="true" ma:displayName="UA Notes" ma:default="" ma:internalName="UANotes" ma:readOnly="false">
+      <xsd:simpleType>
+        <xsd:restriction base="dms:Note"/>
+      </xsd:simpleType>
+    </xsd:element>
+    <xsd:element name="TPAppVersion" ma:index="132" nillable="true" ma:displayName="Version" ma:default="" ma:internalName="TPAppVersion">
+      <xsd:simpleType>
+        <xsd:restriction base="dms:Text"/>
+      </xsd:simpleType>
+    </xsd:element>
+    <xsd:element name="VoteCount" ma:index="133" nillable="true" ma:displayName="Vote Count" ma:default="" ma:internalName="VoteCount" ma:readOnly="false">
+      <xsd:simpleType>
+        <xsd:restriction base="dms:Unknown"/>
+      </xsd:simpleType>
+    </xsd:element>
+  </xsd:schema>
+  <xsd:schema xmlns="http://schemas.openxmlformats.org/package/2006/metadata/core-properties" xmlns:xsd="http://www.w3.org/2001/XMLSchema" xmlns:xsi="http://www.w3.org/2001/XMLSchema-instance" xmlns:dc="http://purl.org/dc/elements/1.1/" xmlns:dcterms="http://purl.org/dc/terms/" xmlns:odoc="http://schemas.microsoft.com/internal/obd" targetNamespace="http://schemas.openxmlformats.org/package/2006/metadata/core-properties" elementFormDefault="qualified" attributeFormDefault="unqualified" blockDefault="#all">
+    <xsd:import namespace="http://purl.org/dc/elements/1.1/" schemaLocation="http://dublincore.org/schemas/xmls/qdc/2003/04/02/dc.xsd"/>
+    <xsd:import namespace="http://purl.org/dc/terms/" schemaLocation="http://dublincore.org/schemas/xmls/qdc/2003/04/02/dcterms.xsd"/>
+    <xsd:element name="coreProperties" type="CT_coreProperties"/>
+    <xsd:complexType name="CT_coreProperties">
+      <xsd:all>
+        <xsd:element ref="dc:creator" minOccurs="0" maxOccurs="1"/>
+        <xsd:element ref="dcterms:created" minOccurs="0" maxOccurs="1"/>
+        <xsd:element ref="dc:identifier" minOccurs="0" maxOccurs="1"/>
+        <xsd:element name="contentType" minOccurs="0" maxOccurs="1" type="xsd:string" ma:index="22" ma:displayName="Content Type"/>
+        <xsd:element ref="dc:title" minOccurs="0" maxOccurs="1" ma:index="127" ma:displayName="Title"/>
+        <xsd:element ref="dc:subject" minOccurs="0" maxOccurs="1"/>
+        <xsd:element ref="dc:description" minOccurs="0" maxOccurs="1"/>
+        <xsd:element name="keywords" minOccurs="0" maxOccurs="1" type="xsd:string"/>
+        <xsd:element ref="dc:language" minOccurs="0" maxOccurs="1"/>
+        <xsd:element name="category" minOccurs="0" maxOccurs="1" type="xsd:string"/>
+        <xsd:element name="version" minOccurs="0" maxOccurs="1" type="xsd:string"/>
+        <xsd:element name="revision" minOccurs="0" maxOccurs="1" type="xsd:string">
+          <xsd:annotation>
+            <xsd:documentation>
+                        This value indicates the number of saves or revisions. The application is responsible for updating this value after each revision.
+                    </xsd:documentation>
+          </xsd:annotation>
+        </xsd:element>
+        <xsd:element name="lastModifiedBy" minOccurs="0" maxOccurs="1" type="xsd:string"/>
+        <xsd:element ref="dcterms:modified" minOccurs="0" maxOccurs="1"/>
+        <xsd:element name="contentStatus" minOccurs="0" maxOccurs="1" type="xsd:string"/>
+      </xsd:all>
+    </xsd:complexType>
+  </xsd:schema>
+  <xs:schema xmlns:pc="http://schemas.microsoft.com/office/infopath/2007/PartnerControls" xmlns:xs="http://www.w3.org/2001/XMLSchema" targetNamespace="http://schemas.microsoft.com/office/infopath/2007/PartnerControls" elementFormDefault="qualified" attributeFormDefault="unqualified">
+    <xs:element name="Person">
+      <xs:complexType>
+        <xs:sequence>
+          <xs:element ref="pc:DisplayName" minOccurs="0"/>
+          <xs:element ref="pc:AccountId" minOccurs="0"/>
+          <xs:element ref="pc:AccountType" minOccurs="0"/>
+        </xs:sequence>
+      </xs:complexType>
+    </xs:element>
+    <xs:element name="DisplayName" type="xs:string"/>
+    <xs:element name="AccountId" type="xs:string"/>
+    <xs:element name="AccountType" type="xs:string"/>
+    <xs:element name="BDCAssociatedEntity">
+      <xs:complexType>
+        <xs:sequence>
+          <xs:element ref="pc:BDCEntity" minOccurs="0" maxOccurs="unbounded"/>
+        </xs:sequence>
+        <xs:attribute ref="pc:EntityNamespace"/>
+        <xs:attribute ref="pc:EntityName"/>
+        <xs:attribute ref="pc:SystemInstanceName"/>
+        <xs:attribute ref="pc:AssociationName"/>
+      </xs:complexType>
+    </xs:element>
+    <xs:attribute name="EntityNamespace" type="xs:string"/>
+    <xs:attribute name="EntityName" type="xs:string"/>
+    <xs:attribute name="SystemInstanceName" type="xs:string"/>
+    <xs:attribute name="AssociationName" type="xs:string"/>
+    <xs:element name="BDCEntity">
+      <xs:complexType>
+        <xs:sequence>
+          <xs:element ref="pc:EntityDisplayName" minOccurs="0"/>
+          <xs:element ref="pc:EntityInstanceReference" minOccurs="0"/>
+          <xs:element ref="pc:EntityId1" minOccurs="0"/>
+          <xs:element ref="pc:EntityId2" minOccurs="0"/>
+          <xs:element ref="pc:EntityId3" minOccurs="0"/>
+          <xs:element ref="pc:EntityId4" minOccurs="0"/>
+          <xs:element ref="pc:EntityId5" minOccurs="0"/>
+        </xs:sequence>
+      </xs:complexType>
+    </xs:element>
+    <xs:element name="EntityDisplayName" type="xs:string"/>
+    <xs:element name="EntityInstanceReference" type="xs:string"/>
+    <xs:element name="EntityId1" type="xs:string"/>
+    <xs:element name="EntityId2" type="xs:string"/>
+    <xs:element name="EntityId3" type="xs:string"/>
+    <xs:element name="EntityId4" type="xs:string"/>
+    <xs:element name="EntityId5" type="xs:string"/>
+    <xs:element name="Terms">
+      <xs:complexType>
+        <xs:sequence>
+          <xs:element ref="pc:TermInfo" minOccurs="0" maxOccurs="unbounded"/>
+        </xs:sequence>
+      </xs:complexType>
+    </xs:element>
+    <xs:element name="TermInfo">
+      <xs:complexType>
+        <xs:sequence>
+          <xs:element ref="pc:TermName" minOccurs="0"/>
+          <xs:element ref="pc:TermId" minOccurs="0"/>
+        </xs:sequence>
+      </xs:complexType>
+    </xs:element>
+    <xs:element name="TermName" type="xs:string"/>
+    <xs:element name="TermId" type="xs:string"/>
+  </xs:schema>
+</ct:contentTypeSchema>
+</file>
+
+<file path=customXml/item4.xml><?xml version="1.0" encoding="utf-8"?>
+<b:Sources xmlns:b="http://schemas.openxmlformats.org/officeDocument/2006/bibliography" xmlns="http://schemas.openxmlformats.org/officeDocument/2006/bibliography" SelectedStyle="\APASixthEditionOfficeOnline.xsl" StyleName="APA" Version="6"/>
 </file>
 
 <file path=customXml/itemProps1.xml><?xml version="1.0" encoding="utf-8"?>
+<ds:datastoreItem xmlns:ds="http://schemas.openxmlformats.org/officeDocument/2006/customXml" ds:itemID="{C01C3C56-10DB-49F7-B061-44D8728D078A}">
+  <ds:schemaRefs>
+    <ds:schemaRef ds:uri="http://schemas.microsoft.com/sharepoint/v3/contenttype/forms"/>
+  </ds:schemaRefs>
+</ds:datastoreItem>
+</file>
+
+<file path=customXml/itemProps2.xml><?xml version="1.0" encoding="utf-8"?>
+<ds:datastoreItem xmlns:ds="http://schemas.openxmlformats.org/officeDocument/2006/customXml" ds:itemID="{7FBDB1CC-CEFB-4E46-8174-1F0AA0D30B24}">
+  <ds:schemaRefs>
+    <ds:schemaRef ds:uri="http://schemas.microsoft.com/office/2006/metadata/properties"/>
+    <ds:schemaRef ds:uri="http://schemas.microsoft.com/office/infopath/2007/PartnerControls"/>
+    <ds:schemaRef ds:uri="4873beb7-5857-4685-be1f-d57550cc96cc"/>
+  </ds:schemaRefs>
+</ds:datastoreItem>
+</file>
+
+<file path=customXml/itemProps3.xml><?xml version="1.0" encoding="utf-8"?>
 <ds:datastoreItem xmlns:ds="http://schemas.openxmlformats.org/officeDocument/2006/customXml" ds:itemID="{4B3A7E92-E05A-4924-9E8A-9F6659E5855B}">
   <ds:schemaRefs>
     <ds:schemaRef ds:uri="http://schemas.microsoft.com/office/2006/metadata/contentType"/>
@@ -5218,20 +5581,10 @@
 </ds:datastoreItem>
 </file>
 
-<file path=customXml/itemProps2.xml><?xml version="1.0" encoding="utf-8"?>
-<ds:datastoreItem xmlns:ds="http://schemas.openxmlformats.org/officeDocument/2006/customXml" ds:itemID="{7FBDB1CC-CEFB-4E46-8174-1F0AA0D30B24}">
+<file path=customXml/itemProps4.xml><?xml version="1.0" encoding="utf-8"?>
+<ds:datastoreItem xmlns:ds="http://schemas.openxmlformats.org/officeDocument/2006/customXml" ds:itemID="{308CBB29-6A4B-4505-A43F-24915351F74E}">
   <ds:schemaRefs>
-    <ds:schemaRef ds:uri="http://schemas.microsoft.com/office/2006/metadata/properties"/>
-    <ds:schemaRef ds:uri="http://schemas.microsoft.com/office/infopath/2007/PartnerControls"/>
-    <ds:schemaRef ds:uri="4873beb7-5857-4685-be1f-d57550cc96cc"/>
-  </ds:schemaRefs>
-</ds:datastoreItem>
-</file>
-
-<file path=customXml/itemProps3.xml><?xml version="1.0" encoding="utf-8"?>
-<ds:datastoreItem xmlns:ds="http://schemas.openxmlformats.org/officeDocument/2006/customXml" ds:itemID="{C01C3C56-10DB-49F7-B061-44D8728D078A}">
-  <ds:schemaRefs>
-    <ds:schemaRef ds:uri="http://schemas.microsoft.com/sharepoint/v3/contenttype/forms"/>
+    <ds:schemaRef ds:uri="http://schemas.openxmlformats.org/officeDocument/2006/bibliography"/>
   </ds:schemaRefs>
 </ds:datastoreItem>
 </file>
</xml_diff>